<commit_message>
Revert "Revert "Wizja 1.3""
This reverts commit ba508c39f7439fd0d5f728981e561cae1f68ac94.
</commit_message>
<xml_diff>
--- a/wizja.docx
+++ b/wizja.docx
@@ -582,33 +582,444 @@
       <w:r>
         <w:t>Użytkownicy</w:t>
       </w:r>
+      <w:r>
+        <w:t xml:space="preserve"> systemu</w:t>
+      </w:r>
     </w:p>
-    <w:p>
-      <w:bookmarkStart w:id="2" w:name="_GoBack"/>
-      <w:bookmarkEnd w:id="2"/>
-    </w:p>
-    <w:p>
-      <w:pPr>
-        <w:spacing w:after="200" w:line="276" w:lineRule="auto"/>
-        <w:rPr>
-          <w:rFonts w:cstheme="minorHAnsi"/>
-          <w:b/>
-          <w:i/>
-          <w:sz w:val="40"/>
-          <w:szCs w:val="40"/>
-        </w:rPr>
-      </w:pPr>
-      <w:r>
-        <w:rPr>
-          <w:rFonts w:cstheme="minorHAnsi"/>
-          <w:b/>
-          <w:i/>
-          <w:sz w:val="40"/>
-          <w:szCs w:val="40"/>
-        </w:rPr>
-        <w:br w:type="page"/>
-      </w:r>
-    </w:p>
+    <w:tbl>
+      <w:tblPr>
+        <w:tblW w:w="9498" w:type="dxa"/>
+        <w:tblInd w:w="70" w:type="dxa"/>
+        <w:tblCellMar>
+          <w:left w:w="70" w:type="dxa"/>
+          <w:right w:w="70" w:type="dxa"/>
+        </w:tblCellMar>
+        <w:tblLook w:val="04A0" w:firstRow="1" w:lastRow="0" w:firstColumn="1" w:lastColumn="0" w:noHBand="0" w:noVBand="1"/>
+      </w:tblPr>
+      <w:tblGrid>
+        <w:gridCol w:w="1985"/>
+        <w:gridCol w:w="2693"/>
+        <w:gridCol w:w="4820"/>
+      </w:tblGrid>
+      <w:tr>
+        <w:trPr>
+          <w:trHeight w:val="259"/>
+        </w:trPr>
+        <w:tc>
+          <w:tcPr>
+            <w:tcW w:w="1985" w:type="dxa"/>
+            <w:tcBorders>
+              <w:top w:val="single" w:sz="4" w:space="0" w:color="000000"/>
+              <w:left w:val="single" w:sz="4" w:space="0" w:color="000000"/>
+              <w:bottom w:val="single" w:sz="4" w:space="0" w:color="000000"/>
+              <w:right w:val="single" w:sz="4" w:space="0" w:color="000000"/>
+            </w:tcBorders>
+            <w:shd w:val="clear" w:color="000000" w:fill="FFFFFF"/>
+            <w:vAlign w:val="center"/>
+            <w:hideMark/>
+          </w:tcPr>
+          <w:p>
+            <w:pPr>
+              <w:spacing w:after="0" w:line="240" w:lineRule="auto"/>
+              <w:ind w:firstLineChars="200" w:firstLine="480"/>
+              <w:jc w:val="center"/>
+              <w:rPr>
+                <w:rFonts w:ascii="Calibri" w:eastAsia="Times New Roman" w:hAnsi="Calibri" w:cs="Calibri"/>
+                <w:sz w:val="24"/>
+                <w:lang w:eastAsia="pl-PL"/>
+              </w:rPr>
+            </w:pPr>
+            <w:r>
+              <w:rPr>
+                <w:rFonts w:ascii="Calibri" w:eastAsia="Times New Roman" w:hAnsi="Calibri" w:cs="Calibri"/>
+                <w:sz w:val="24"/>
+                <w:lang w:eastAsia="pl-PL"/>
+              </w:rPr>
+              <w:t>Nazwa</w:t>
+            </w:r>
+          </w:p>
+        </w:tc>
+        <w:tc>
+          <w:tcPr>
+            <w:tcW w:w="2693" w:type="dxa"/>
+            <w:tcBorders>
+              <w:top w:val="single" w:sz="4" w:space="0" w:color="000000"/>
+              <w:left w:val="nil"/>
+              <w:bottom w:val="single" w:sz="4" w:space="0" w:color="000000"/>
+              <w:right w:val="single" w:sz="4" w:space="0" w:color="000000"/>
+            </w:tcBorders>
+            <w:shd w:val="clear" w:color="000000" w:fill="FFFFFF"/>
+            <w:vAlign w:val="center"/>
+            <w:hideMark/>
+          </w:tcPr>
+          <w:p>
+            <w:pPr>
+              <w:spacing w:after="0" w:line="240" w:lineRule="auto"/>
+              <w:ind w:firstLineChars="200" w:firstLine="480"/>
+              <w:jc w:val="center"/>
+              <w:rPr>
+                <w:rFonts w:ascii="Calibri" w:eastAsia="Times New Roman" w:hAnsi="Calibri" w:cs="Calibri"/>
+                <w:sz w:val="24"/>
+                <w:lang w:eastAsia="pl-PL"/>
+              </w:rPr>
+            </w:pPr>
+            <w:r>
+              <w:rPr>
+                <w:rFonts w:ascii="Calibri" w:eastAsia="Times New Roman" w:hAnsi="Calibri" w:cs="Calibri"/>
+                <w:sz w:val="24"/>
+                <w:lang w:eastAsia="pl-PL"/>
+              </w:rPr>
+              <w:t>Opis</w:t>
+            </w:r>
+          </w:p>
+        </w:tc>
+        <w:tc>
+          <w:tcPr>
+            <w:tcW w:w="4820" w:type="dxa"/>
+            <w:tcBorders>
+              <w:top w:val="single" w:sz="4" w:space="0" w:color="000000"/>
+              <w:left w:val="nil"/>
+              <w:bottom w:val="single" w:sz="4" w:space="0" w:color="000000"/>
+              <w:right w:val="single" w:sz="4" w:space="0" w:color="000000"/>
+            </w:tcBorders>
+            <w:shd w:val="clear" w:color="000000" w:fill="FFFFFF"/>
+            <w:vAlign w:val="center"/>
+            <w:hideMark/>
+          </w:tcPr>
+          <w:p>
+            <w:pPr>
+              <w:spacing w:after="0" w:line="240" w:lineRule="auto"/>
+              <w:ind w:firstLineChars="200" w:firstLine="480"/>
+              <w:jc w:val="center"/>
+              <w:rPr>
+                <w:rFonts w:ascii="Calibri" w:eastAsia="Times New Roman" w:hAnsi="Calibri" w:cs="Calibri"/>
+                <w:sz w:val="24"/>
+                <w:lang w:eastAsia="pl-PL"/>
+              </w:rPr>
+            </w:pPr>
+            <w:r>
+              <w:rPr>
+                <w:rFonts w:ascii="Calibri" w:eastAsia="Times New Roman" w:hAnsi="Calibri" w:cs="Calibri"/>
+                <w:sz w:val="24"/>
+                <w:lang w:eastAsia="pl-PL"/>
+              </w:rPr>
+              <w:t>Rola</w:t>
+            </w:r>
+          </w:p>
+        </w:tc>
+      </w:tr>
+      <w:tr>
+        <w:trPr>
+          <w:trHeight w:val="1117"/>
+        </w:trPr>
+        <w:tc>
+          <w:tcPr>
+            <w:tcW w:w="1985" w:type="dxa"/>
+            <w:tcBorders>
+              <w:top w:val="nil"/>
+              <w:left w:val="single" w:sz="4" w:space="0" w:color="000000"/>
+              <w:bottom w:val="single" w:sz="4" w:space="0" w:color="000000"/>
+              <w:right w:val="single" w:sz="4" w:space="0" w:color="000000"/>
+            </w:tcBorders>
+            <w:shd w:val="clear" w:color="000000" w:fill="FFFFFF"/>
+            <w:vAlign w:val="center"/>
+            <w:hideMark/>
+          </w:tcPr>
+          <w:p>
+            <w:pPr>
+              <w:spacing w:after="0" w:line="240" w:lineRule="auto"/>
+              <w:rPr>
+                <w:rFonts w:ascii="Calibri" w:eastAsia="Times New Roman" w:hAnsi="Calibri" w:cs="Calibri"/>
+                <w:sz w:val="24"/>
+                <w:lang w:eastAsia="pl-PL"/>
+              </w:rPr>
+            </w:pPr>
+            <w:r>
+              <w:rPr>
+                <w:rFonts w:ascii="Calibri" w:eastAsia="Times New Roman" w:hAnsi="Calibri" w:cs="Calibri"/>
+                <w:sz w:val="24"/>
+                <w:lang w:eastAsia="pl-PL"/>
+              </w:rPr>
+              <w:t>Uczestnik</w:t>
+            </w:r>
+          </w:p>
+        </w:tc>
+        <w:tc>
+          <w:tcPr>
+            <w:tcW w:w="2693" w:type="dxa"/>
+            <w:tcBorders>
+              <w:top w:val="nil"/>
+              <w:left w:val="nil"/>
+              <w:bottom w:val="single" w:sz="4" w:space="0" w:color="000000"/>
+              <w:right w:val="single" w:sz="4" w:space="0" w:color="000000"/>
+            </w:tcBorders>
+            <w:shd w:val="clear" w:color="000000" w:fill="FFFFFF"/>
+            <w:vAlign w:val="center"/>
+            <w:hideMark/>
+          </w:tcPr>
+          <w:p>
+            <w:pPr>
+              <w:spacing w:after="0" w:line="240" w:lineRule="auto"/>
+              <w:rPr>
+                <w:rFonts w:ascii="Calibri" w:eastAsia="Times New Roman" w:hAnsi="Calibri" w:cs="Calibri"/>
+                <w:sz w:val="24"/>
+                <w:lang w:eastAsia="pl-PL"/>
+              </w:rPr>
+            </w:pPr>
+            <w:r>
+              <w:rPr>
+                <w:rFonts w:ascii="Calibri" w:eastAsia="Times New Roman" w:hAnsi="Calibri" w:cs="Calibri"/>
+                <w:sz w:val="24"/>
+                <w:lang w:eastAsia="pl-PL"/>
+              </w:rPr>
+              <w:t>Uczestnik wydarzenia, członek grupy, którego dane znajdują się w bazie serwisu, niezalogowany użytkownik systemu.</w:t>
+            </w:r>
+          </w:p>
+        </w:tc>
+        <w:tc>
+          <w:tcPr>
+            <w:tcW w:w="4820" w:type="dxa"/>
+            <w:tcBorders>
+              <w:top w:val="nil"/>
+              <w:left w:val="nil"/>
+              <w:bottom w:val="single" w:sz="4" w:space="0" w:color="000000"/>
+              <w:right w:val="single" w:sz="4" w:space="0" w:color="000000"/>
+            </w:tcBorders>
+            <w:shd w:val="clear" w:color="000000" w:fill="FFFFFF"/>
+            <w:vAlign w:val="center"/>
+            <w:hideMark/>
+          </w:tcPr>
+          <w:p>
+            <w:pPr>
+              <w:spacing w:after="0" w:line="240" w:lineRule="auto"/>
+              <w:rPr>
+                <w:rFonts w:ascii="Calibri" w:eastAsia="Times New Roman" w:hAnsi="Calibri" w:cs="Calibri"/>
+                <w:sz w:val="24"/>
+                <w:lang w:eastAsia="pl-PL"/>
+              </w:rPr>
+            </w:pPr>
+            <w:r>
+              <w:rPr>
+                <w:rFonts w:ascii="Calibri" w:eastAsia="Times New Roman" w:hAnsi="Calibri" w:cs="Calibri"/>
+                <w:sz w:val="24"/>
+                <w:lang w:eastAsia="pl-PL"/>
+              </w:rPr>
+              <w:t>Posiada dostęp do informacji o przynależności do grupy, przydziale do miejsca noclegowego oraz jego lokalizacji na mapie.</w:t>
+            </w:r>
+          </w:p>
+        </w:tc>
+      </w:tr>
+      <w:tr>
+        <w:trPr>
+          <w:trHeight w:val="1117"/>
+        </w:trPr>
+        <w:tc>
+          <w:tcPr>
+            <w:tcW w:w="1985" w:type="dxa"/>
+            <w:tcBorders>
+              <w:top w:val="nil"/>
+              <w:left w:val="single" w:sz="4" w:space="0" w:color="000000"/>
+              <w:bottom w:val="single" w:sz="4" w:space="0" w:color="000000"/>
+              <w:right w:val="single" w:sz="4" w:space="0" w:color="000000"/>
+            </w:tcBorders>
+            <w:shd w:val="clear" w:color="000000" w:fill="FFFFFF"/>
+            <w:vAlign w:val="center"/>
+          </w:tcPr>
+          <w:p>
+            <w:pPr>
+              <w:spacing w:after="0" w:line="240" w:lineRule="auto"/>
+              <w:rPr>
+                <w:rFonts w:ascii="Calibri" w:eastAsia="Times New Roman" w:hAnsi="Calibri" w:cs="Calibri"/>
+                <w:sz w:val="24"/>
+                <w:lang w:eastAsia="pl-PL"/>
+              </w:rPr>
+            </w:pPr>
+            <w:r>
+              <w:rPr>
+                <w:rFonts w:ascii="Calibri" w:eastAsia="Times New Roman" w:hAnsi="Calibri" w:cs="Calibri"/>
+                <w:sz w:val="24"/>
+                <w:lang w:eastAsia="pl-PL"/>
+              </w:rPr>
+              <w:t>Opiekun</w:t>
+            </w:r>
+          </w:p>
+        </w:tc>
+        <w:tc>
+          <w:tcPr>
+            <w:tcW w:w="2693" w:type="dxa"/>
+            <w:tcBorders>
+              <w:top w:val="nil"/>
+              <w:left w:val="nil"/>
+              <w:bottom w:val="single" w:sz="4" w:space="0" w:color="000000"/>
+              <w:right w:val="single" w:sz="4" w:space="0" w:color="000000"/>
+            </w:tcBorders>
+            <w:shd w:val="clear" w:color="000000" w:fill="FFFFFF"/>
+            <w:vAlign w:val="center"/>
+          </w:tcPr>
+          <w:p>
+            <w:pPr>
+              <w:spacing w:after="0" w:line="240" w:lineRule="auto"/>
+              <w:rPr>
+                <w:rFonts w:ascii="Calibri" w:eastAsia="Times New Roman" w:hAnsi="Calibri" w:cs="Calibri"/>
+                <w:sz w:val="24"/>
+                <w:lang w:eastAsia="pl-PL"/>
+              </w:rPr>
+            </w:pPr>
+            <w:r>
+              <w:rPr>
+                <w:rFonts w:ascii="Calibri" w:eastAsia="Times New Roman" w:hAnsi="Calibri" w:cs="Calibri"/>
+                <w:sz w:val="24"/>
+                <w:lang w:eastAsia="pl-PL"/>
+              </w:rPr>
+              <w:t>Uczestnik wydarzenia, odpowiedzialny za grupę, zalogowany użytkownik systemu.</w:t>
+            </w:r>
+          </w:p>
+        </w:tc>
+        <w:tc>
+          <w:tcPr>
+            <w:tcW w:w="4820" w:type="dxa"/>
+            <w:tcBorders>
+              <w:top w:val="nil"/>
+              <w:left w:val="nil"/>
+              <w:bottom w:val="single" w:sz="4" w:space="0" w:color="000000"/>
+              <w:right w:val="single" w:sz="4" w:space="0" w:color="000000"/>
+            </w:tcBorders>
+            <w:shd w:val="clear" w:color="000000" w:fill="FFFFFF"/>
+            <w:vAlign w:val="center"/>
+          </w:tcPr>
+          <w:p>
+            <w:pPr>
+              <w:spacing w:after="0" w:line="240" w:lineRule="auto"/>
+              <w:rPr>
+                <w:rFonts w:ascii="Calibri" w:eastAsia="Times New Roman" w:hAnsi="Calibri" w:cs="Calibri"/>
+                <w:sz w:val="24"/>
+                <w:lang w:eastAsia="pl-PL"/>
+              </w:rPr>
+            </w:pPr>
+            <w:r>
+              <w:rPr>
+                <w:rFonts w:ascii="Calibri" w:eastAsia="Times New Roman" w:hAnsi="Calibri" w:cs="Calibri"/>
+                <w:sz w:val="24"/>
+                <w:lang w:eastAsia="pl-PL"/>
+              </w:rPr>
+              <w:t>Wprowadza dane członków grupy do serwisu, posiada możliwość edycji listy swoich podopiecznych, wysyła zbiorową wiadomość do uczestników swojej grupy.</w:t>
+            </w:r>
+          </w:p>
+        </w:tc>
+      </w:tr>
+      <w:tr>
+        <w:trPr>
+          <w:trHeight w:val="1468"/>
+        </w:trPr>
+        <w:tc>
+          <w:tcPr>
+            <w:tcW w:w="1985" w:type="dxa"/>
+            <w:tcBorders>
+              <w:top w:val="nil"/>
+              <w:left w:val="single" w:sz="4" w:space="0" w:color="000000"/>
+              <w:bottom w:val="single" w:sz="4" w:space="0" w:color="000000"/>
+              <w:right w:val="single" w:sz="4" w:space="0" w:color="000000"/>
+            </w:tcBorders>
+            <w:shd w:val="clear" w:color="000000" w:fill="FFFFFF"/>
+            <w:vAlign w:val="center"/>
+            <w:hideMark/>
+          </w:tcPr>
+          <w:p>
+            <w:pPr>
+              <w:spacing w:after="0" w:line="240" w:lineRule="auto"/>
+              <w:rPr>
+                <w:rFonts w:ascii="Calibri" w:eastAsia="Times New Roman" w:hAnsi="Calibri" w:cs="Calibri"/>
+                <w:sz w:val="24"/>
+                <w:lang w:eastAsia="pl-PL"/>
+              </w:rPr>
+            </w:pPr>
+            <w:r>
+              <w:rPr>
+                <w:rFonts w:ascii="Calibri" w:eastAsia="Times New Roman" w:hAnsi="Calibri" w:cs="Calibri"/>
+                <w:sz w:val="24"/>
+                <w:lang w:eastAsia="pl-PL"/>
+              </w:rPr>
+              <w:t>Administrator</w:t>
+            </w:r>
+          </w:p>
+        </w:tc>
+        <w:tc>
+          <w:tcPr>
+            <w:tcW w:w="2693" w:type="dxa"/>
+            <w:tcBorders>
+              <w:top w:val="nil"/>
+              <w:left w:val="nil"/>
+              <w:bottom w:val="single" w:sz="4" w:space="0" w:color="000000"/>
+              <w:right w:val="single" w:sz="4" w:space="0" w:color="000000"/>
+            </w:tcBorders>
+            <w:shd w:val="clear" w:color="000000" w:fill="FFFFFF"/>
+            <w:vAlign w:val="center"/>
+            <w:hideMark/>
+          </w:tcPr>
+          <w:p>
+            <w:pPr>
+              <w:spacing w:after="0" w:line="240" w:lineRule="auto"/>
+              <w:rPr>
+                <w:rFonts w:ascii="Calibri" w:eastAsia="Times New Roman" w:hAnsi="Calibri" w:cs="Calibri"/>
+                <w:sz w:val="24"/>
+                <w:lang w:eastAsia="pl-PL"/>
+              </w:rPr>
+            </w:pPr>
+            <w:r>
+              <w:rPr>
+                <w:rFonts w:ascii="Calibri" w:eastAsia="Times New Roman" w:hAnsi="Calibri" w:cs="Calibri"/>
+                <w:sz w:val="24"/>
+                <w:lang w:eastAsia="pl-PL"/>
+              </w:rPr>
+              <w:t>Członek zespołu odpowiedzialnego za organizację wydarzenia</w:t>
+            </w:r>
+            <w:r>
+              <w:rPr>
+                <w:rFonts w:ascii="Calibri" w:eastAsia="Times New Roman" w:hAnsi="Calibri" w:cs="Calibri"/>
+                <w:sz w:val="24"/>
+                <w:lang w:eastAsia="pl-PL"/>
+              </w:rPr>
+              <w:t>.</w:t>
+            </w:r>
+          </w:p>
+        </w:tc>
+        <w:tc>
+          <w:tcPr>
+            <w:tcW w:w="4820" w:type="dxa"/>
+            <w:tcBorders>
+              <w:top w:val="nil"/>
+              <w:left w:val="nil"/>
+              <w:bottom w:val="single" w:sz="4" w:space="0" w:color="000000"/>
+              <w:right w:val="single" w:sz="4" w:space="0" w:color="000000"/>
+            </w:tcBorders>
+            <w:shd w:val="clear" w:color="000000" w:fill="FFFFFF"/>
+            <w:vAlign w:val="center"/>
+            <w:hideMark/>
+          </w:tcPr>
+          <w:p>
+            <w:pPr>
+              <w:spacing w:after="0" w:line="240" w:lineRule="auto"/>
+              <w:rPr>
+                <w:rFonts w:ascii="Calibri" w:eastAsia="Times New Roman" w:hAnsi="Calibri" w:cs="Calibri"/>
+                <w:sz w:val="24"/>
+                <w:lang w:eastAsia="pl-PL"/>
+              </w:rPr>
+            </w:pPr>
+            <w:r>
+              <w:rPr>
+                <w:rFonts w:ascii="Calibri" w:eastAsia="Times New Roman" w:hAnsi="Calibri" w:cs="Calibri"/>
+                <w:sz w:val="24"/>
+                <w:lang w:eastAsia="pl-PL"/>
+              </w:rPr>
+              <w:t>Akceptuje zgłoszenia nowych użytkowników systemu, zarządza bazą danych noclegów, odpowiada za komunikację z opiekunami grup, modyfikuje przydział miejsc w szczególnych przypadkach.</w:t>
+            </w:r>
+            <w:bookmarkStart w:id="2" w:name="_GoBack"/>
+            <w:bookmarkEnd w:id="2"/>
+          </w:p>
+        </w:tc>
+      </w:tr>
+    </w:tbl>
+    <w:p/>
     <w:p>
       <w:pPr>
         <w:tabs>
@@ -616,7 +1027,6 @@
         </w:tabs>
       </w:pPr>
       <w:r>
-        <w:lastRenderedPageBreak/>
         <w:tab/>
       </w:r>
     </w:p>

</xml_diff>

<commit_message>
Uczestnik - historyjki i scenariusze
</commit_message>
<xml_diff>
--- a/wizja.docx
+++ b/wizja.docx
@@ -1,6 +1,6 @@
 
 <file path=word/document.xml><?xml version="1.0" encoding="utf-8"?>
-<w:document xmlns:wpc="http://schemas.microsoft.com/office/word/2010/wordprocessingCanvas" xmlns:mc="http://schemas.openxmlformats.org/markup-compatibility/2006" xmlns:o="urn:schemas-microsoft-com:office:office" xmlns:r="http://schemas.openxmlformats.org/officeDocument/2006/relationships" xmlns:m="http://schemas.openxmlformats.org/officeDocument/2006/math" xmlns:v="urn:schemas-microsoft-com:vml" xmlns:wp14="http://schemas.microsoft.com/office/word/2010/wordprocessingDrawing" xmlns:wp="http://schemas.openxmlformats.org/drawingml/2006/wordprocessingDrawing" xmlns:w10="urn:schemas-microsoft-com:office:word" xmlns:w="http://schemas.openxmlformats.org/wordprocessingml/2006/main" xmlns:w14="http://schemas.microsoft.com/office/word/2010/wordml" xmlns:w15="http://schemas.microsoft.com/office/word/2012/wordml" xmlns:wpg="http://schemas.microsoft.com/office/word/2010/wordprocessingGroup" xmlns:wpi="http://schemas.microsoft.com/office/word/2010/wordprocessingInk" xmlns:wne="http://schemas.microsoft.com/office/word/2006/wordml" xmlns:wps="http://schemas.microsoft.com/office/word/2010/wordprocessingShape" mc:Ignorable="w14 w15 wp14">
+<w:document xmlns:wpc="http://schemas.microsoft.com/office/word/2010/wordprocessingCanvas" xmlns:mc="http://schemas.openxmlformats.org/markup-compatibility/2006" xmlns:o="urn:schemas-microsoft-com:office:office" xmlns:r="http://schemas.openxmlformats.org/officeDocument/2006/relationships" xmlns:m="http://schemas.openxmlformats.org/officeDocument/2006/math" xmlns:v="urn:schemas-microsoft-com:vml" xmlns:wp14="http://schemas.microsoft.com/office/word/2010/wordprocessingDrawing" xmlns:wp="http://schemas.openxmlformats.org/drawingml/2006/wordprocessingDrawing" xmlns:w10="urn:schemas-microsoft-com:office:word" xmlns:w="http://schemas.openxmlformats.org/wordprocessingml/2006/main" xmlns:w14="http://schemas.microsoft.com/office/word/2010/wordml" xmlns:wpg="http://schemas.microsoft.com/office/word/2010/wordprocessingGroup" xmlns:wpi="http://schemas.microsoft.com/office/word/2010/wordprocessingInk" xmlns:wne="http://schemas.microsoft.com/office/word/2006/wordml" xmlns:wps="http://schemas.microsoft.com/office/word/2010/wordprocessingShape" mc:Ignorable="w14 wp14">
   <w:body>
     <w:p>
       <w:pPr>
@@ -10,7 +10,12 @@
         <w:t>Wprowadzenie</w:t>
       </w:r>
     </w:p>
-    <w:p>
+    <w:p/>
+    <w:p>
+      <w:pPr>
+        <w:ind w:firstLine="708"/>
+        <w:jc w:val="both"/>
+      </w:pPr>
       <w:r>
         <w:t>System ma za zadanie usprawnienie procesu przydzielania miejsc noclegowych dla grup zorganizowanych podczas Światowych Dni Młodzieży</w:t>
       </w:r>
@@ -18,7 +23,22 @@
         <w:t xml:space="preserve"> 2016</w:t>
       </w:r>
       <w:r>
-        <w:t>. Dla gr</w:t>
+        <w:t>.</w:t>
+      </w:r>
+      <w:r>
+        <w:t xml:space="preserve"> System będzie </w:t>
+      </w:r>
+      <w:r>
+        <w:t>obejmował miejsca noclegowe dostępne tylko we Wrocławiu. Pod uwagę będą brane takie zakwaterowania jak: hotele, hostele, pensjonaty, specjalnie przystosowane szkoły, siłownie i inne miejsca publiczne. System nie przewiduje zakwaterowań w formie współdzielenie mieszkań z innymi uczestnikami lub indywidualnych pokojów.</w:t>
+      </w:r>
+      <w:r>
+        <w:t xml:space="preserve"> </w:t>
+      </w:r>
+      <w:r>
+        <w:t xml:space="preserve">System docelowo jest przeznaczony do opiekunów grup zorganizowanych (ale grupę jednoosobową także będziemy traktować jako zorganizowaną). Aby zyskać dostęp do systemu </w:t>
+      </w:r>
+      <w:r>
+        <w:t>Dla gr</w:t>
       </w:r>
       <w:r>
         <w:t>upy zalogowanych użytkowników (opiekunów) daje on możliwość dodania</w:t>
@@ -62,39 +82,81 @@
       <w:r>
         <w:t xml:space="preserve">) do bazy miejsc noclegowych na podstawie podanych kryteriów: </w:t>
       </w:r>
-      <w:r>
-        <w:br/>
-      </w:r>
-      <w:r>
-        <w:t>- narodowość</w:t>
-      </w:r>
-      <w:r>
-        <w:br/>
-      </w:r>
-      <w:r>
-        <w:t xml:space="preserve">- grupa autokarowa </w:t>
-      </w:r>
-      <w:r>
-        <w:br/>
-      </w:r>
-      <w:r>
-        <w:t xml:space="preserve">- rodzina </w:t>
-      </w:r>
-      <w:r>
-        <w:br/>
-      </w:r>
-      <w:r>
-        <w:t xml:space="preserve">- </w:t>
-      </w:r>
-      <w:r>
-        <w:t>sytuacja materialna</w:t>
-      </w:r>
-      <w:r>
-        <w:t>.</w:t>
-      </w:r>
-      <w:r>
-        <w:br/>
-      </w:r>
+    </w:p>
+    <w:p>
+      <w:pPr>
+        <w:pStyle w:val="Akapitzlist"/>
+        <w:numPr>
+          <w:ilvl w:val="0"/>
+          <w:numId w:val="8"/>
+        </w:numPr>
+        <w:jc w:val="both"/>
+      </w:pPr>
+      <w:r>
+        <w:t>N</w:t>
+      </w:r>
+      <w:r>
+        <w:t>arodowość</w:t>
+      </w:r>
+    </w:p>
+    <w:p>
+      <w:pPr>
+        <w:pStyle w:val="Akapitzlist"/>
+        <w:numPr>
+          <w:ilvl w:val="0"/>
+          <w:numId w:val="8"/>
+        </w:numPr>
+        <w:jc w:val="both"/>
+      </w:pPr>
+      <w:r>
+        <w:t xml:space="preserve">Grupa </w:t>
+      </w:r>
+      <w:r>
+        <w:t xml:space="preserve">autokarowa </w:t>
+      </w:r>
+    </w:p>
+    <w:p>
+      <w:pPr>
+        <w:pStyle w:val="Akapitzlist"/>
+        <w:numPr>
+          <w:ilvl w:val="0"/>
+          <w:numId w:val="8"/>
+        </w:numPr>
+        <w:jc w:val="both"/>
+      </w:pPr>
+      <w:r>
+        <w:t>R</w:t>
+      </w:r>
+      <w:r>
+        <w:t>odzina</w:t>
+      </w:r>
+    </w:p>
+    <w:p>
+      <w:pPr>
+        <w:pStyle w:val="Akapitzlist"/>
+        <w:numPr>
+          <w:ilvl w:val="0"/>
+          <w:numId w:val="8"/>
+        </w:numPr>
+        <w:jc w:val="both"/>
+      </w:pPr>
+      <w:r>
+        <w:t>S</w:t>
+      </w:r>
+      <w:r>
+        <w:t>ytuacja</w:t>
+      </w:r>
+      <w:r>
+        <w:t xml:space="preserve"> </w:t>
+      </w:r>
+      <w:r>
+        <w:t>materialna</w:t>
+      </w:r>
+    </w:p>
+    <w:p>
+      <w:pPr>
+        <w:jc w:val="both"/>
+      </w:pPr>
       <w:r>
         <w:t xml:space="preserve">Ponadto w szczególnych przypadkach administrator będzie miał możliwość ręcznego przydzielania miejsc noclegowych. Pozwoli to na uwzględnienie przez administratora ewentualnych zmian na prośbę użytkowników. </w:t>
       </w:r>
@@ -144,8 +206,8 @@
         <w:tblLook w:val="0000" w:firstRow="0" w:lastRow="0" w:firstColumn="0" w:lastColumn="0" w:noHBand="0" w:noVBand="0"/>
       </w:tblPr>
       <w:tblGrid>
-        <w:gridCol w:w="2393"/>
-        <w:gridCol w:w="6663"/>
+        <w:gridCol w:w="2421"/>
+        <w:gridCol w:w="6741"/>
       </w:tblGrid>
       <w:tr>
         <w:tc>
@@ -403,7 +465,19 @@
               <w:rPr>
                 <w:rFonts w:cstheme="minorHAnsi"/>
               </w:rPr>
-              <w:t>Brak ujednolicenia spisywanych danych, brak możliwości dostępu do listy użytkowników z dowolnego komputera z dostępem do internetu, dane mogą w łatwy sposób zostać zgubione.</w:t>
+              <w:t>Brak ujednolicenia spisywanych danych, brak możliwości dostępu do listy użytkowników z dow</w:t>
+            </w:r>
+            <w:r>
+              <w:rPr>
+                <w:rFonts w:cstheme="minorHAnsi"/>
+              </w:rPr>
+              <w:t>olnego komputera z dostępem do I</w:t>
+            </w:r>
+            <w:r>
+              <w:rPr>
+                <w:rFonts w:cstheme="minorHAnsi"/>
+              </w:rPr>
+              <w:t>nternetu, dane mogą w łatwy sposób zostać zgubione.</w:t>
             </w:r>
           </w:p>
           <w:p>
@@ -441,6 +515,7 @@
               <w:rPr>
                 <w:rFonts w:cstheme="minorHAnsi"/>
               </w:rPr>
+              <w:lastRenderedPageBreak/>
               <w:t>Konieczność kontaktowania się z opiekunem grupy/organizatorem w celu uzyskania informacji na temat przypisanego miejsca noclegu</w:t>
             </w:r>
             <w:r>
@@ -476,6 +551,7 @@
               <w:rPr>
                 <w:rFonts w:cstheme="minorHAnsi"/>
               </w:rPr>
+              <w:lastRenderedPageBreak/>
               <w:t xml:space="preserve">Proponowane rozwiązanie </w:t>
             </w:r>
           </w:p>
@@ -510,7 +586,19 @@
               <w:rPr>
                 <w:rFonts w:cstheme="minorHAnsi"/>
               </w:rPr>
-              <w:t>Zastąpienie aktualnego rozwiązania bazą danych, do której administrator serwisu będzie miał dostęp z dowolnego urządzenia posiadającego połączenie z internetem. Umożliwienie wprowadzania danych nowych uczestników przez opiekunów</w:t>
+              <w:t>Zastąpienie aktualnego rozwiązania bazą danych, do której administrator serwisu będzie miał dostęp z dowolnego urządze</w:t>
+            </w:r>
+            <w:r>
+              <w:rPr>
+                <w:rFonts w:cstheme="minorHAnsi"/>
+              </w:rPr>
+              <w:t>nia posiadającego połączenie z I</w:t>
+            </w:r>
+            <w:r>
+              <w:rPr>
+                <w:rFonts w:cstheme="minorHAnsi"/>
+              </w:rPr>
+              <w:t>nternetem. Umożliwienie wprowadzania danych nowych uczestników przez opiekunów</w:t>
             </w:r>
             <w:r>
               <w:rPr>
@@ -529,12 +617,6 @@
                 <w:rFonts w:cstheme="minorHAnsi"/>
               </w:rPr>
               <w:br/>
-            </w:r>
-            <w:r>
-              <w:rPr>
-                <w:rFonts w:cstheme="minorHAnsi"/>
-              </w:rPr>
-              <w:lastRenderedPageBreak/>
               <w:t>b)  </w:t>
             </w:r>
             <w:r>
@@ -1025,138 +1107,162 @@
       <w:r>
         <w:tab/>
       </w:r>
+    </w:p>
+    <w:p>
+      <w:pPr>
+        <w:pStyle w:val="Nagwek1"/>
+      </w:pPr>
+      <w:r>
+        <w:t>Wymagania</w:t>
+      </w:r>
+    </w:p>
+    <w:p/>
+    <w:p>
+      <w:pPr>
+        <w:rPr>
+          <w:b/>
+        </w:rPr>
+      </w:pPr>
+      <w:r>
+        <w:rPr>
+          <w:b/>
+        </w:rPr>
+        <w:t>Funkcjonalne</w:t>
+      </w:r>
+    </w:p>
+    <w:p>
+      <w:r>
+        <w:t>FR 001 Administrator posiada możliwość dodawania miejsc do bazy noclegowej</w:t>
+      </w:r>
+    </w:p>
+    <w:p>
+      <w:r>
+        <w:t>FR 002 Administrator posiada możliwość usuwania miejsc z bazy noclegowej</w:t>
+      </w:r>
+    </w:p>
+    <w:p>
+      <w:r>
+        <w:t>FR 003</w:t>
+      </w:r>
+      <w:r>
+        <w:t xml:space="preserve"> </w:t>
+      </w:r>
+      <w:r>
+        <w:t>Administrator posiada możliwość edycji miejsc bazy noclegowej</w:t>
+      </w:r>
+    </w:p>
+    <w:p>
+      <w:r>
+        <w:t>FR 004 Zalogowany użytkownik ma możliwość przeglądania danych swojej grupy</w:t>
+      </w:r>
+    </w:p>
+    <w:p>
+      <w:r>
+        <w:t xml:space="preserve">FR 005 </w:t>
+      </w:r>
+      <w:r>
+        <w:t>Zalogowany użytkownik</w:t>
+      </w:r>
+      <w:r>
+        <w:t xml:space="preserve"> ma możliwość usuwania danych swojej grupy</w:t>
+      </w:r>
+    </w:p>
+    <w:p>
+      <w:r>
+        <w:lastRenderedPageBreak/>
+        <w:t>FR 006</w:t>
+      </w:r>
+      <w:r>
+        <w:t xml:space="preserve"> </w:t>
+      </w:r>
+      <w:r>
+        <w:t xml:space="preserve">Zalogowany użytkownik  </w:t>
+      </w:r>
+      <w:r>
+        <w:t>ma możliwość dodawania danych swojej grupy</w:t>
+      </w:r>
+    </w:p>
+    <w:p>
+      <w:r>
+        <w:t xml:space="preserve">FR 007 </w:t>
+      </w:r>
+      <w:r>
+        <w:t>Zalogowany użytkownik</w:t>
+      </w:r>
+      <w:r>
+        <w:t xml:space="preserve"> ma możliwość edycji danych swojej grupy</w:t>
+      </w:r>
+    </w:p>
+    <w:p>
+      <w:r>
+        <w:t>FR 008 Niezalogowany użytkownik ma możliwość przeglądania swojej pozycji w bazie w celu lokalizacji noclegu</w:t>
+      </w:r>
+    </w:p>
+    <w:p>
+      <w:r>
+        <w:t>FR 009 Opiekun może dostawać postanowienia e</w:t>
+      </w:r>
+      <w:r>
+        <w:t>-</w:t>
+      </w:r>
+      <w:r>
+        <w:t xml:space="preserve">mailowe </w:t>
+      </w:r>
+    </w:p>
+    <w:p>
+      <w:r>
+        <w:t xml:space="preserve">FR 010 </w:t>
+      </w:r>
+      <w:r>
+        <w:t>System będzie automatycznie przydzielał nocleg do użytkownika za pomocą zaimplementowanych algorytmów</w:t>
+      </w:r>
+    </w:p>
+    <w:p>
+      <w:r>
+        <w:t>FR 011</w:t>
+      </w:r>
+      <w:r>
+        <w:t xml:space="preserve"> Nocleg użytkownika będzie mógł ulec zmianie, jeśli do rozpoczęcie imprezy pozostało więcej niż 7 dni</w:t>
+      </w:r>
+    </w:p>
+    <w:p>
+      <w:r>
+        <w:t>FR 012</w:t>
+      </w:r>
+      <w:r>
+        <w:t xml:space="preserve"> 7 dni przed rozpoczęciem imprezy nocleg użytkownika nie będzie mógł ulec zmianie z powodu wyliczeń algorytmu, dopuszczalne są zmiany wprowadzone przez administratora</w:t>
+      </w:r>
+    </w:p>
+    <w:p>
+      <w:r>
+        <w:t>FR 013</w:t>
+      </w:r>
+      <w:r>
+        <w:t xml:space="preserve"> Algorytm przydziela miejsca w hotelu na podstawie danych podanych przez użytkownika w formularzu</w:t>
+      </w:r>
+    </w:p>
+    <w:p>
+      <w:r>
+        <w:t>FR 014</w:t>
+      </w:r>
+      <w:r>
+        <w:t xml:space="preserve"> Noclegi zostają tak przydzielone alby grupy nocowały w jednym hotelu</w:t>
+      </w:r>
+    </w:p>
+    <w:p>
+      <w:r>
+        <w:t>FR 015</w:t>
+      </w:r>
+      <w:r>
+        <w:t xml:space="preserve"> Jeśli grupa jest liczniejsza niż największa liczba dostępnych miejsc w jednym hotelu to opiekun musi sztucznie podzielić grupę na odpowiednie części</w:t>
+      </w:r>
+    </w:p>
+    <w:p>
+      <w:r>
+        <w:t>FR 016</w:t>
+      </w:r>
       <w:bookmarkStart w:id="2" w:name="_GoBack"/>
       <w:bookmarkEnd w:id="2"/>
-    </w:p>
-    <w:p>
-      <w:pPr>
-        <w:pStyle w:val="Nagwek1"/>
-      </w:pPr>
-      <w:r>
-        <w:t>Wymagania</w:t>
-      </w:r>
-    </w:p>
-    <w:p/>
-    <w:p>
-      <w:pPr>
-        <w:rPr>
-          <w:b/>
-        </w:rPr>
-      </w:pPr>
-      <w:r>
-        <w:rPr>
-          <w:b/>
-        </w:rPr>
-        <w:t>Funkcjonalne</w:t>
-      </w:r>
-    </w:p>
-    <w:p>
-      <w:r>
-        <w:t>FR 001 Administrator posiada możliwość dodawania miejsc do bazy noclegowej</w:t>
-      </w:r>
-    </w:p>
-    <w:p>
-      <w:r>
-        <w:t>FR 002 Administrator posiada możliwość usuwania miejsc z bazy noclegowej</w:t>
-      </w:r>
-    </w:p>
-    <w:p>
-      <w:r>
-        <w:t>FR 003</w:t>
-      </w:r>
-      <w:r>
-        <w:t xml:space="preserve"> </w:t>
-      </w:r>
-      <w:r>
-        <w:t>Administrator posiada możliwość edycji miejsc bazy noclegowej</w:t>
-      </w:r>
-    </w:p>
-    <w:p>
-      <w:r>
-        <w:t>FR 004 Zalogowany użytkownik ma możliwość przeglądania danych swojej grupy</w:t>
-      </w:r>
-    </w:p>
-    <w:p>
-      <w:r>
-        <w:t xml:space="preserve">FR 005 </w:t>
-      </w:r>
-      <w:r>
-        <w:t>Zalogowany użytkownik</w:t>
-      </w:r>
-      <w:r>
-        <w:t xml:space="preserve"> ma możliwość usuwania danych swojej grupy</w:t>
-      </w:r>
-    </w:p>
-    <w:p>
-      <w:r>
-        <w:t>FR 006</w:t>
-      </w:r>
-      <w:r>
-        <w:t xml:space="preserve"> </w:t>
-      </w:r>
-      <w:r>
-        <w:t xml:space="preserve">Zalogowany użytkownik  </w:t>
-      </w:r>
-      <w:r>
-        <w:t>ma możliwość dodawania danych swojej grupy</w:t>
-      </w:r>
-    </w:p>
-    <w:p>
-      <w:r>
-        <w:t xml:space="preserve">FR 007 </w:t>
-      </w:r>
-      <w:r>
-        <w:t>Zalogowany użytkownik</w:t>
-      </w:r>
-      <w:r>
-        <w:t xml:space="preserve"> ma możliwość edycji danych swojej grupy</w:t>
-      </w:r>
-    </w:p>
-    <w:p>
-      <w:r>
-        <w:t>FR 008 Niezalogowany użytkownik ma możliwość przeglądania swojej pozycji w bazie w celu lokalizacji noclegu</w:t>
-      </w:r>
-    </w:p>
-    <w:p>
-      <w:r>
-        <w:t xml:space="preserve">FR 009 Opiekun może dostawać postanowienia emailowe </w:t>
-      </w:r>
-    </w:p>
-    <w:p>
-      <w:r>
-        <w:lastRenderedPageBreak/>
-        <w:t xml:space="preserve">FR 010 </w:t>
-      </w:r>
-    </w:p>
-    <w:p>
-      <w:r>
-        <w:t>FR 011</w:t>
-      </w:r>
-    </w:p>
-    <w:p>
-      <w:r>
-        <w:t>FR 012</w:t>
-      </w:r>
-    </w:p>
-    <w:p>
-      <w:r>
-        <w:t>FR 013</w:t>
-      </w:r>
-    </w:p>
-    <w:p>
-      <w:r>
-        <w:t>FR 014</w:t>
-      </w:r>
-    </w:p>
-    <w:p>
-      <w:r>
-        <w:t>FR 015</w:t>
-      </w:r>
-    </w:p>
-    <w:p>
-      <w:r>
-        <w:t>FR 016</w:t>
-      </w:r>
     </w:p>
     <w:p>
       <w:r>
@@ -1485,6 +1591,7 @@
         <w:rPr>
           <w:rFonts w:cstheme="minorHAnsi"/>
         </w:rPr>
+        <w:lastRenderedPageBreak/>
         <w:t>Prawidłowe działanie systemu wymaga od użytkownika posiadanie jednej z poniższych przeglądarek:</w:t>
       </w:r>
     </w:p>
@@ -1506,8 +1613,49 @@
           <w:rFonts w:cstheme="minorHAnsi"/>
           <w:lang w:val="en-US"/>
         </w:rPr>
-        <w:t>Microsoft Internet Explorer w wersji 5.5 +SP2 lub nowszej</w:t>
-      </w:r>
+        <w:t xml:space="preserve">Microsoft Internet Explorer w </w:t>
+      </w:r>
+      <w:proofErr w:type="spellStart"/>
+      <w:r>
+        <w:rPr>
+          <w:rFonts w:cstheme="minorHAnsi"/>
+          <w:lang w:val="en-US"/>
+        </w:rPr>
+        <w:t>wersji</w:t>
+      </w:r>
+      <w:proofErr w:type="spellEnd"/>
+      <w:r>
+        <w:rPr>
+          <w:rFonts w:cstheme="minorHAnsi"/>
+          <w:lang w:val="en-US"/>
+        </w:rPr>
+        <w:t xml:space="preserve"> 5.5 +SP2 </w:t>
+      </w:r>
+      <w:proofErr w:type="spellStart"/>
+      <w:r>
+        <w:rPr>
+          <w:rFonts w:cstheme="minorHAnsi"/>
+          <w:lang w:val="en-US"/>
+        </w:rPr>
+        <w:t>lub</w:t>
+      </w:r>
+      <w:proofErr w:type="spellEnd"/>
+      <w:r>
+        <w:rPr>
+          <w:rFonts w:cstheme="minorHAnsi"/>
+          <w:lang w:val="en-US"/>
+        </w:rPr>
+        <w:t xml:space="preserve"> </w:t>
+      </w:r>
+      <w:proofErr w:type="spellStart"/>
+      <w:r>
+        <w:rPr>
+          <w:rFonts w:cstheme="minorHAnsi"/>
+          <w:lang w:val="en-US"/>
+        </w:rPr>
+        <w:t>nowszej</w:t>
+      </w:r>
+      <w:proofErr w:type="spellEnd"/>
     </w:p>
     <w:p>
       <w:pPr>
@@ -1525,7 +1673,21 @@
         <w:rPr>
           <w:rFonts w:cstheme="minorHAnsi"/>
         </w:rPr>
-        <w:t>Mozilla Firefox w wersji 1.5.x.x lub nowszej</w:t>
+        <w:t xml:space="preserve">Mozilla </w:t>
+      </w:r>
+      <w:proofErr w:type="spellStart"/>
+      <w:r>
+        <w:rPr>
+          <w:rFonts w:cstheme="minorHAnsi"/>
+        </w:rPr>
+        <w:t>Firefox</w:t>
+      </w:r>
+      <w:proofErr w:type="spellEnd"/>
+      <w:r>
+        <w:rPr>
+          <w:rFonts w:cstheme="minorHAnsi"/>
+        </w:rPr>
+        <w:t xml:space="preserve"> w wersji 1.5.x.x lub nowszej</w:t>
       </w:r>
     </w:p>
     <w:p>
@@ -1544,7 +1706,21 @@
         <w:rPr>
           <w:rFonts w:cstheme="minorHAnsi"/>
         </w:rPr>
-        <w:t>Netscape Browser w wersji 7.1 lub nowszej</w:t>
+        <w:t xml:space="preserve">Netscape </w:t>
+      </w:r>
+      <w:proofErr w:type="spellStart"/>
+      <w:r>
+        <w:rPr>
+          <w:rFonts w:cstheme="minorHAnsi"/>
+        </w:rPr>
+        <w:t>Browser</w:t>
+      </w:r>
+      <w:proofErr w:type="spellEnd"/>
+      <w:r>
+        <w:rPr>
+          <w:rFonts w:cstheme="minorHAnsi"/>
+        </w:rPr>
+        <w:t xml:space="preserve"> w wersji 7.1 lub nowszej</w:t>
       </w:r>
     </w:p>
     <w:p>
@@ -1651,7 +1827,6 @@
         <w:rPr>
           <w:rFonts w:cstheme="minorHAnsi"/>
         </w:rPr>
-        <w:lastRenderedPageBreak/>
         <w:t>System ma być dostępny z każdego komputera z dostępem do Internetu niezależnie od miejsca.</w:t>
       </w:r>
     </w:p>
@@ -1716,7 +1891,7 @@
 </file>
 
 <file path=word/endnotes.xml><?xml version="1.0" encoding="utf-8"?>
-<w:endnotes xmlns:wpc="http://schemas.microsoft.com/office/word/2010/wordprocessingCanvas" xmlns:mc="http://schemas.openxmlformats.org/markup-compatibility/2006" xmlns:o="urn:schemas-microsoft-com:office:office" xmlns:r="http://schemas.openxmlformats.org/officeDocument/2006/relationships" xmlns:m="http://schemas.openxmlformats.org/officeDocument/2006/math" xmlns:v="urn:schemas-microsoft-com:vml" xmlns:wp14="http://schemas.microsoft.com/office/word/2010/wordprocessingDrawing" xmlns:wp="http://schemas.openxmlformats.org/drawingml/2006/wordprocessingDrawing" xmlns:w10="urn:schemas-microsoft-com:office:word" xmlns:w="http://schemas.openxmlformats.org/wordprocessingml/2006/main" xmlns:w14="http://schemas.microsoft.com/office/word/2010/wordml" xmlns:w15="http://schemas.microsoft.com/office/word/2012/wordml" xmlns:wpg="http://schemas.microsoft.com/office/word/2010/wordprocessingGroup" xmlns:wpi="http://schemas.microsoft.com/office/word/2010/wordprocessingInk" xmlns:wne="http://schemas.microsoft.com/office/word/2006/wordml" xmlns:wps="http://schemas.microsoft.com/office/word/2010/wordprocessingShape" mc:Ignorable="w14 w15 wp14">
+<w:endnotes xmlns:wpc="http://schemas.microsoft.com/office/word/2010/wordprocessingCanvas" xmlns:mc="http://schemas.openxmlformats.org/markup-compatibility/2006" xmlns:o="urn:schemas-microsoft-com:office:office" xmlns:r="http://schemas.openxmlformats.org/officeDocument/2006/relationships" xmlns:m="http://schemas.openxmlformats.org/officeDocument/2006/math" xmlns:v="urn:schemas-microsoft-com:vml" xmlns:wp14="http://schemas.microsoft.com/office/word/2010/wordprocessingDrawing" xmlns:wp="http://schemas.openxmlformats.org/drawingml/2006/wordprocessingDrawing" xmlns:w10="urn:schemas-microsoft-com:office:word" xmlns:w="http://schemas.openxmlformats.org/wordprocessingml/2006/main" xmlns:w14="http://schemas.microsoft.com/office/word/2010/wordml" xmlns:wpg="http://schemas.microsoft.com/office/word/2010/wordprocessingGroup" xmlns:wpi="http://schemas.microsoft.com/office/word/2010/wordprocessingInk" xmlns:wne="http://schemas.microsoft.com/office/word/2006/wordml" xmlns:wps="http://schemas.microsoft.com/office/word/2010/wordprocessingShape" mc:Ignorable="w14 wp14">
   <w:endnote w:type="separator" w:id="-1">
     <w:p>
       <w:pPr>
@@ -1741,7 +1916,7 @@
 </file>
 
 <file path=word/footnotes.xml><?xml version="1.0" encoding="utf-8"?>
-<w:footnotes xmlns:wpc="http://schemas.microsoft.com/office/word/2010/wordprocessingCanvas" xmlns:mc="http://schemas.openxmlformats.org/markup-compatibility/2006" xmlns:o="urn:schemas-microsoft-com:office:office" xmlns:r="http://schemas.openxmlformats.org/officeDocument/2006/relationships" xmlns:m="http://schemas.openxmlformats.org/officeDocument/2006/math" xmlns:v="urn:schemas-microsoft-com:vml" xmlns:wp14="http://schemas.microsoft.com/office/word/2010/wordprocessingDrawing" xmlns:wp="http://schemas.openxmlformats.org/drawingml/2006/wordprocessingDrawing" xmlns:w10="urn:schemas-microsoft-com:office:word" xmlns:w="http://schemas.openxmlformats.org/wordprocessingml/2006/main" xmlns:w14="http://schemas.microsoft.com/office/word/2010/wordml" xmlns:w15="http://schemas.microsoft.com/office/word/2012/wordml" xmlns:wpg="http://schemas.microsoft.com/office/word/2010/wordprocessingGroup" xmlns:wpi="http://schemas.microsoft.com/office/word/2010/wordprocessingInk" xmlns:wne="http://schemas.microsoft.com/office/word/2006/wordml" xmlns:wps="http://schemas.microsoft.com/office/word/2010/wordprocessingShape" mc:Ignorable="w14 w15 wp14">
+<w:footnotes xmlns:wpc="http://schemas.microsoft.com/office/word/2010/wordprocessingCanvas" xmlns:mc="http://schemas.openxmlformats.org/markup-compatibility/2006" xmlns:o="urn:schemas-microsoft-com:office:office" xmlns:r="http://schemas.openxmlformats.org/officeDocument/2006/relationships" xmlns:m="http://schemas.openxmlformats.org/officeDocument/2006/math" xmlns:v="urn:schemas-microsoft-com:vml" xmlns:wp14="http://schemas.microsoft.com/office/word/2010/wordprocessingDrawing" xmlns:wp="http://schemas.openxmlformats.org/drawingml/2006/wordprocessingDrawing" xmlns:w10="urn:schemas-microsoft-com:office:word" xmlns:w="http://schemas.openxmlformats.org/wordprocessingml/2006/main" xmlns:w14="http://schemas.microsoft.com/office/word/2010/wordml" xmlns:wpg="http://schemas.microsoft.com/office/word/2010/wordprocessingGroup" xmlns:wpi="http://schemas.microsoft.com/office/word/2010/wordprocessingInk" xmlns:wne="http://schemas.microsoft.com/office/word/2006/wordml" xmlns:wps="http://schemas.microsoft.com/office/word/2010/wordprocessingShape" mc:Ignorable="w14 wp14">
   <w:footnote w:type="separator" w:id="-1">
     <w:p>
       <w:pPr>
@@ -1766,7 +1941,7 @@
 </file>
 
 <file path=word/numbering.xml><?xml version="1.0" encoding="utf-8"?>
-<w:numbering xmlns:wpc="http://schemas.microsoft.com/office/word/2010/wordprocessingCanvas" xmlns:mc="http://schemas.openxmlformats.org/markup-compatibility/2006" xmlns:o="urn:schemas-microsoft-com:office:office" xmlns:r="http://schemas.openxmlformats.org/officeDocument/2006/relationships" xmlns:m="http://schemas.openxmlformats.org/officeDocument/2006/math" xmlns:v="urn:schemas-microsoft-com:vml" xmlns:wp14="http://schemas.microsoft.com/office/word/2010/wordprocessingDrawing" xmlns:wp="http://schemas.openxmlformats.org/drawingml/2006/wordprocessingDrawing" xmlns:w10="urn:schemas-microsoft-com:office:word" xmlns:w="http://schemas.openxmlformats.org/wordprocessingml/2006/main" xmlns:w14="http://schemas.microsoft.com/office/word/2010/wordml" xmlns:w15="http://schemas.microsoft.com/office/word/2012/wordml" xmlns:wpg="http://schemas.microsoft.com/office/word/2010/wordprocessingGroup" xmlns:wpi="http://schemas.microsoft.com/office/word/2010/wordprocessingInk" xmlns:wne="http://schemas.microsoft.com/office/word/2006/wordml" xmlns:wps="http://schemas.microsoft.com/office/word/2010/wordprocessingShape" mc:Ignorable="w14 w15 wp14">
+<w:numbering xmlns:wpc="http://schemas.microsoft.com/office/word/2010/wordprocessingCanvas" xmlns:mc="http://schemas.openxmlformats.org/markup-compatibility/2006" xmlns:o="urn:schemas-microsoft-com:office:office" xmlns:r="http://schemas.openxmlformats.org/officeDocument/2006/relationships" xmlns:m="http://schemas.openxmlformats.org/officeDocument/2006/math" xmlns:v="urn:schemas-microsoft-com:vml" xmlns:wp14="http://schemas.microsoft.com/office/word/2010/wordprocessingDrawing" xmlns:wp="http://schemas.openxmlformats.org/drawingml/2006/wordprocessingDrawing" xmlns:w10="urn:schemas-microsoft-com:office:word" xmlns:w="http://schemas.openxmlformats.org/wordprocessingml/2006/main" xmlns:w14="http://schemas.microsoft.com/office/word/2010/wordml" xmlns:wpg="http://schemas.microsoft.com/office/word/2010/wordprocessingGroup" xmlns:wpi="http://schemas.microsoft.com/office/word/2010/wordprocessingInk" xmlns:wne="http://schemas.microsoft.com/office/word/2006/wordml" xmlns:wps="http://schemas.microsoft.com/office/word/2010/wordprocessingShape" mc:Ignorable="w14 wp14">
   <w:abstractNum w:abstractNumId="0">
     <w:nsid w:val="1DD05E2A"/>
     <w:multiLevelType w:val="hybridMultilevel"/>
@@ -2169,6 +2344,119 @@
     </w:lvl>
   </w:abstractNum>
   <w:abstractNum w:abstractNumId="4">
+    <w:nsid w:val="59235239"/>
+    <w:multiLevelType w:val="hybridMultilevel"/>
+    <w:tmpl w:val="33B61EC8"/>
+    <w:lvl w:ilvl="0" w:tplc="04150001">
+      <w:start w:val="1"/>
+      <w:numFmt w:val="bullet"/>
+      <w:lvlText w:val=""/>
+      <w:lvlJc w:val="left"/>
+      <w:pPr>
+        <w:ind w:left="720" w:hanging="360"/>
+      </w:pPr>
+      <w:rPr>
+        <w:rFonts w:ascii="Symbol" w:hAnsi="Symbol" w:hint="default"/>
+      </w:rPr>
+    </w:lvl>
+    <w:lvl w:ilvl="1" w:tplc="04150003" w:tentative="1">
+      <w:start w:val="1"/>
+      <w:numFmt w:val="bullet"/>
+      <w:lvlText w:val="o"/>
+      <w:lvlJc w:val="left"/>
+      <w:pPr>
+        <w:ind w:left="1440" w:hanging="360"/>
+      </w:pPr>
+      <w:rPr>
+        <w:rFonts w:ascii="Courier New" w:hAnsi="Courier New" w:cs="Courier New" w:hint="default"/>
+      </w:rPr>
+    </w:lvl>
+    <w:lvl w:ilvl="2" w:tplc="04150005" w:tentative="1">
+      <w:start w:val="1"/>
+      <w:numFmt w:val="bullet"/>
+      <w:lvlText w:val=""/>
+      <w:lvlJc w:val="left"/>
+      <w:pPr>
+        <w:ind w:left="2160" w:hanging="360"/>
+      </w:pPr>
+      <w:rPr>
+        <w:rFonts w:ascii="Wingdings" w:hAnsi="Wingdings" w:hint="default"/>
+      </w:rPr>
+    </w:lvl>
+    <w:lvl w:ilvl="3" w:tplc="04150001" w:tentative="1">
+      <w:start w:val="1"/>
+      <w:numFmt w:val="bullet"/>
+      <w:lvlText w:val=""/>
+      <w:lvlJc w:val="left"/>
+      <w:pPr>
+        <w:ind w:left="2880" w:hanging="360"/>
+      </w:pPr>
+      <w:rPr>
+        <w:rFonts w:ascii="Symbol" w:hAnsi="Symbol" w:hint="default"/>
+      </w:rPr>
+    </w:lvl>
+    <w:lvl w:ilvl="4" w:tplc="04150003" w:tentative="1">
+      <w:start w:val="1"/>
+      <w:numFmt w:val="bullet"/>
+      <w:lvlText w:val="o"/>
+      <w:lvlJc w:val="left"/>
+      <w:pPr>
+        <w:ind w:left="3600" w:hanging="360"/>
+      </w:pPr>
+      <w:rPr>
+        <w:rFonts w:ascii="Courier New" w:hAnsi="Courier New" w:cs="Courier New" w:hint="default"/>
+      </w:rPr>
+    </w:lvl>
+    <w:lvl w:ilvl="5" w:tplc="04150005" w:tentative="1">
+      <w:start w:val="1"/>
+      <w:numFmt w:val="bullet"/>
+      <w:lvlText w:val=""/>
+      <w:lvlJc w:val="left"/>
+      <w:pPr>
+        <w:ind w:left="4320" w:hanging="360"/>
+      </w:pPr>
+      <w:rPr>
+        <w:rFonts w:ascii="Wingdings" w:hAnsi="Wingdings" w:hint="default"/>
+      </w:rPr>
+    </w:lvl>
+    <w:lvl w:ilvl="6" w:tplc="04150001" w:tentative="1">
+      <w:start w:val="1"/>
+      <w:numFmt w:val="bullet"/>
+      <w:lvlText w:val=""/>
+      <w:lvlJc w:val="left"/>
+      <w:pPr>
+        <w:ind w:left="5040" w:hanging="360"/>
+      </w:pPr>
+      <w:rPr>
+        <w:rFonts w:ascii="Symbol" w:hAnsi="Symbol" w:hint="default"/>
+      </w:rPr>
+    </w:lvl>
+    <w:lvl w:ilvl="7" w:tplc="04150003" w:tentative="1">
+      <w:start w:val="1"/>
+      <w:numFmt w:val="bullet"/>
+      <w:lvlText w:val="o"/>
+      <w:lvlJc w:val="left"/>
+      <w:pPr>
+        <w:ind w:left="5760" w:hanging="360"/>
+      </w:pPr>
+      <w:rPr>
+        <w:rFonts w:ascii="Courier New" w:hAnsi="Courier New" w:cs="Courier New" w:hint="default"/>
+      </w:rPr>
+    </w:lvl>
+    <w:lvl w:ilvl="8" w:tplc="04150005" w:tentative="1">
+      <w:start w:val="1"/>
+      <w:numFmt w:val="bullet"/>
+      <w:lvlText w:val=""/>
+      <w:lvlJc w:val="left"/>
+      <w:pPr>
+        <w:ind w:left="6480" w:hanging="360"/>
+      </w:pPr>
+      <w:rPr>
+        <w:rFonts w:ascii="Wingdings" w:hAnsi="Wingdings" w:hint="default"/>
+      </w:rPr>
+    </w:lvl>
+  </w:abstractNum>
+  <w:abstractNum w:abstractNumId="5">
     <w:nsid w:val="5EAD691F"/>
     <w:multiLevelType w:val="hybridMultilevel"/>
     <w:tmpl w:val="0AEAF0E6"/>
@@ -2281,7 +2569,7 @@
       </w:rPr>
     </w:lvl>
   </w:abstractNum>
-  <w:abstractNum w:abstractNumId="5">
+  <w:abstractNum w:abstractNumId="6">
     <w:nsid w:val="652F794C"/>
     <w:multiLevelType w:val="hybridMultilevel"/>
     <w:tmpl w:val="A15CF926"/>
@@ -2370,7 +2658,7 @@
       </w:pPr>
     </w:lvl>
   </w:abstractNum>
-  <w:abstractNum w:abstractNumId="6">
+  <w:abstractNum w:abstractNumId="7">
     <w:nsid w:val="72DC3300"/>
     <w:multiLevelType w:val="hybridMultilevel"/>
     <w:tmpl w:val="39B68190"/>
@@ -2460,10 +2748,10 @@
     </w:lvl>
   </w:abstractNum>
   <w:num w:numId="1">
-    <w:abstractNumId w:val="6"/>
+    <w:abstractNumId w:val="7"/>
   </w:num>
   <w:num w:numId="2">
-    <w:abstractNumId w:val="5"/>
+    <w:abstractNumId w:val="6"/>
   </w:num>
   <w:num w:numId="3">
     <w:abstractNumId w:val="3"/>
@@ -2475,16 +2763,19 @@
     <w:abstractNumId w:val="2"/>
   </w:num>
   <w:num w:numId="6">
-    <w:abstractNumId w:val="4"/>
+    <w:abstractNumId w:val="5"/>
   </w:num>
   <w:num w:numId="7">
     <w:abstractNumId w:val="0"/>
+  </w:num>
+  <w:num w:numId="8">
+    <w:abstractNumId w:val="4"/>
   </w:num>
 </w:numbering>
 </file>
 
 <file path=word/styles.xml><?xml version="1.0" encoding="utf-8"?>
-<w:styles xmlns:mc="http://schemas.openxmlformats.org/markup-compatibility/2006" xmlns:r="http://schemas.openxmlformats.org/officeDocument/2006/relationships" xmlns:w="http://schemas.openxmlformats.org/wordprocessingml/2006/main" xmlns:w14="http://schemas.microsoft.com/office/word/2010/wordml" xmlns:w15="http://schemas.microsoft.com/office/word/2012/wordml" mc:Ignorable="w14 w15">
+<w:styles xmlns:mc="http://schemas.openxmlformats.org/markup-compatibility/2006" xmlns:r="http://schemas.openxmlformats.org/officeDocument/2006/relationships" xmlns:w="http://schemas.openxmlformats.org/wordprocessingml/2006/main" xmlns:w14="http://schemas.microsoft.com/office/word/2010/wordml" mc:Ignorable="w14">
   <w:docDefaults>
     <w:rPrDefault>
       <w:rPr>
@@ -2500,378 +2791,418 @@
       </w:pPr>
     </w:pPrDefault>
   </w:docDefaults>
-  <w:latentStyles w:defLockedState="0" w:defUIPriority="99" w:defSemiHidden="0" w:defUnhideWhenUsed="0" w:defQFormat="0" w:count="371">
-    <w:lsdException w:name="Normal" w:uiPriority="0" w:qFormat="1"/>
-    <w:lsdException w:name="heading 1" w:uiPriority="9" w:qFormat="1"/>
-    <w:lsdException w:name="heading 2" w:semiHidden="1" w:uiPriority="9" w:unhideWhenUsed="1" w:qFormat="1"/>
-    <w:lsdException w:name="heading 3" w:semiHidden="1" w:uiPriority="9" w:unhideWhenUsed="1" w:qFormat="1"/>
-    <w:lsdException w:name="heading 4" w:semiHidden="1" w:uiPriority="9" w:unhideWhenUsed="1" w:qFormat="1"/>
-    <w:lsdException w:name="heading 5" w:semiHidden="1" w:uiPriority="9" w:unhideWhenUsed="1" w:qFormat="1"/>
-    <w:lsdException w:name="heading 6" w:semiHidden="1" w:uiPriority="9" w:unhideWhenUsed="1" w:qFormat="1"/>
-    <w:lsdException w:name="heading 7" w:semiHidden="1" w:uiPriority="9" w:unhideWhenUsed="1" w:qFormat="1"/>
-    <w:lsdException w:name="heading 8" w:semiHidden="1" w:uiPriority="9" w:unhideWhenUsed="1" w:qFormat="1"/>
-    <w:lsdException w:name="heading 9" w:semiHidden="1" w:uiPriority="9" w:unhideWhenUsed="1" w:qFormat="1"/>
-    <w:lsdException w:name="index 1" w:semiHidden="1" w:unhideWhenUsed="1"/>
-    <w:lsdException w:name="index 2" w:semiHidden="1" w:unhideWhenUsed="1"/>
-    <w:lsdException w:name="index 3" w:semiHidden="1" w:unhideWhenUsed="1"/>
-    <w:lsdException w:name="index 4" w:semiHidden="1" w:unhideWhenUsed="1"/>
-    <w:lsdException w:name="index 5" w:semiHidden="1" w:unhideWhenUsed="1"/>
-    <w:lsdException w:name="index 6" w:semiHidden="1" w:unhideWhenUsed="1"/>
-    <w:lsdException w:name="index 7" w:semiHidden="1" w:unhideWhenUsed="1"/>
-    <w:lsdException w:name="index 8" w:semiHidden="1" w:unhideWhenUsed="1"/>
-    <w:lsdException w:name="index 9" w:semiHidden="1" w:unhideWhenUsed="1"/>
-    <w:lsdException w:name="toc 1" w:semiHidden="1" w:uiPriority="39" w:unhideWhenUsed="1"/>
-    <w:lsdException w:name="toc 2" w:semiHidden="1" w:uiPriority="39" w:unhideWhenUsed="1"/>
-    <w:lsdException w:name="toc 3" w:semiHidden="1" w:uiPriority="39" w:unhideWhenUsed="1"/>
-    <w:lsdException w:name="toc 4" w:semiHidden="1" w:uiPriority="39" w:unhideWhenUsed="1"/>
-    <w:lsdException w:name="toc 5" w:semiHidden="1" w:uiPriority="39" w:unhideWhenUsed="1"/>
-    <w:lsdException w:name="toc 6" w:semiHidden="1" w:uiPriority="39" w:unhideWhenUsed="1"/>
-    <w:lsdException w:name="toc 7" w:semiHidden="1" w:uiPriority="39" w:unhideWhenUsed="1"/>
-    <w:lsdException w:name="toc 8" w:semiHidden="1" w:uiPriority="39" w:unhideWhenUsed="1"/>
-    <w:lsdException w:name="toc 9" w:semiHidden="1" w:uiPriority="39" w:unhideWhenUsed="1"/>
-    <w:lsdException w:name="Normal Indent" w:semiHidden="1" w:unhideWhenUsed="1"/>
-    <w:lsdException w:name="footnote text" w:semiHidden="1" w:unhideWhenUsed="1"/>
-    <w:lsdException w:name="annotation text" w:semiHidden="1" w:unhideWhenUsed="1"/>
-    <w:lsdException w:name="header" w:semiHidden="1" w:unhideWhenUsed="1"/>
-    <w:lsdException w:name="footer" w:semiHidden="1" w:unhideWhenUsed="1"/>
-    <w:lsdException w:name="index heading" w:semiHidden="1" w:unhideWhenUsed="1"/>
-    <w:lsdException w:name="caption" w:semiHidden="1" w:uiPriority="35" w:unhideWhenUsed="1" w:qFormat="1"/>
-    <w:lsdException w:name="table of figures" w:semiHidden="1" w:unhideWhenUsed="1"/>
-    <w:lsdException w:name="envelope address" w:semiHidden="1" w:unhideWhenUsed="1"/>
-    <w:lsdException w:name="envelope return" w:semiHidden="1" w:unhideWhenUsed="1"/>
-    <w:lsdException w:name="footnote reference" w:semiHidden="1" w:unhideWhenUsed="1"/>
-    <w:lsdException w:name="annotation reference" w:semiHidden="1" w:unhideWhenUsed="1"/>
-    <w:lsdException w:name="line number" w:semiHidden="1" w:unhideWhenUsed="1"/>
-    <w:lsdException w:name="page number" w:semiHidden="1" w:unhideWhenUsed="1"/>
-    <w:lsdException w:name="endnote reference" w:semiHidden="1" w:unhideWhenUsed="1"/>
-    <w:lsdException w:name="endnote text" w:semiHidden="1" w:unhideWhenUsed="1"/>
-    <w:lsdException w:name="table of authorities" w:semiHidden="1" w:unhideWhenUsed="1"/>
-    <w:lsdException w:name="macro" w:semiHidden="1" w:unhideWhenUsed="1"/>
-    <w:lsdException w:name="toa heading" w:semiHidden="1" w:unhideWhenUsed="1"/>
-    <w:lsdException w:name="List" w:semiHidden="1" w:unhideWhenUsed="1"/>
-    <w:lsdException w:name="List Bullet" w:semiHidden="1" w:unhideWhenUsed="1"/>
-    <w:lsdException w:name="List Number" w:semiHidden="1" w:unhideWhenUsed="1"/>
-    <w:lsdException w:name="List 2" w:semiHidden="1" w:unhideWhenUsed="1"/>
-    <w:lsdException w:name="List 3" w:semiHidden="1" w:unhideWhenUsed="1"/>
-    <w:lsdException w:name="List 4" w:semiHidden="1" w:unhideWhenUsed="1"/>
-    <w:lsdException w:name="List 5" w:semiHidden="1" w:unhideWhenUsed="1"/>
-    <w:lsdException w:name="List Bullet 2" w:semiHidden="1" w:unhideWhenUsed="1"/>
-    <w:lsdException w:name="List Bullet 3" w:semiHidden="1" w:unhideWhenUsed="1"/>
-    <w:lsdException w:name="List Bullet 4" w:semiHidden="1" w:unhideWhenUsed="1"/>
-    <w:lsdException w:name="List Bullet 5" w:semiHidden="1" w:unhideWhenUsed="1"/>
-    <w:lsdException w:name="List Number 2" w:semiHidden="1" w:unhideWhenUsed="1"/>
-    <w:lsdException w:name="List Number 3" w:semiHidden="1" w:unhideWhenUsed="1"/>
-    <w:lsdException w:name="List Number 4" w:semiHidden="1" w:unhideWhenUsed="1"/>
-    <w:lsdException w:name="List Number 5" w:semiHidden="1" w:unhideWhenUsed="1"/>
-    <w:lsdException w:name="Title" w:uiPriority="10" w:qFormat="1"/>
-    <w:lsdException w:name="Closing" w:semiHidden="1" w:unhideWhenUsed="1"/>
-    <w:lsdException w:name="Signature" w:semiHidden="1" w:unhideWhenUsed="1"/>
-    <w:lsdException w:name="Default Paragraph Font" w:semiHidden="1" w:uiPriority="1" w:unhideWhenUsed="1"/>
-    <w:lsdException w:name="Body Text" w:semiHidden="1" w:unhideWhenUsed="1"/>
-    <w:lsdException w:name="Body Text Indent" w:semiHidden="1" w:unhideWhenUsed="1"/>
-    <w:lsdException w:name="List Continue" w:semiHidden="1" w:unhideWhenUsed="1"/>
-    <w:lsdException w:name="List Continue 2" w:semiHidden="1" w:unhideWhenUsed="1"/>
-    <w:lsdException w:name="List Continue 3" w:semiHidden="1" w:unhideWhenUsed="1"/>
-    <w:lsdException w:name="List Continue 4" w:semiHidden="1" w:unhideWhenUsed="1"/>
-    <w:lsdException w:name="List Continue 5" w:semiHidden="1" w:unhideWhenUsed="1"/>
-    <w:lsdException w:name="Message Header" w:semiHidden="1" w:unhideWhenUsed="1"/>
-    <w:lsdException w:name="Subtitle" w:uiPriority="11" w:qFormat="1"/>
-    <w:lsdException w:name="Salutation" w:semiHidden="1" w:unhideWhenUsed="1"/>
-    <w:lsdException w:name="Date" w:semiHidden="1" w:unhideWhenUsed="1"/>
-    <w:lsdException w:name="Body Text First Indent" w:semiHidden="1" w:unhideWhenUsed="1"/>
-    <w:lsdException w:name="Body Text First Indent 2" w:semiHidden="1" w:unhideWhenUsed="1"/>
-    <w:lsdException w:name="Note Heading" w:semiHidden="1" w:unhideWhenUsed="1"/>
-    <w:lsdException w:name="Body Text 2" w:semiHidden="1" w:unhideWhenUsed="1"/>
-    <w:lsdException w:name="Body Text 3" w:semiHidden="1" w:unhideWhenUsed="1"/>
-    <w:lsdException w:name="Body Text Indent 2" w:semiHidden="1" w:unhideWhenUsed="1"/>
-    <w:lsdException w:name="Body Text Indent 3" w:semiHidden="1" w:unhideWhenUsed="1"/>
-    <w:lsdException w:name="Block Text" w:semiHidden="1" w:unhideWhenUsed="1"/>
-    <w:lsdException w:name="Hyperlink" w:semiHidden="1" w:unhideWhenUsed="1"/>
-    <w:lsdException w:name="FollowedHyperlink" w:semiHidden="1" w:unhideWhenUsed="1"/>
-    <w:lsdException w:name="Strong" w:uiPriority="22" w:qFormat="1"/>
-    <w:lsdException w:name="Emphasis" w:uiPriority="20" w:qFormat="1"/>
-    <w:lsdException w:name="Document Map" w:semiHidden="1" w:unhideWhenUsed="1"/>
-    <w:lsdException w:name="Plain Text" w:semiHidden="1" w:unhideWhenUsed="1"/>
-    <w:lsdException w:name="E-mail Signature" w:semiHidden="1" w:unhideWhenUsed="1"/>
-    <w:lsdException w:name="HTML Top of Form" w:semiHidden="1" w:unhideWhenUsed="1"/>
-    <w:lsdException w:name="HTML Bottom of Form" w:semiHidden="1" w:unhideWhenUsed="1"/>
-    <w:lsdException w:name="Normal (Web)" w:semiHidden="1" w:unhideWhenUsed="1"/>
-    <w:lsdException w:name="HTML Acronym" w:semiHidden="1" w:unhideWhenUsed="1"/>
-    <w:lsdException w:name="HTML Address" w:semiHidden="1" w:unhideWhenUsed="1"/>
-    <w:lsdException w:name="HTML Cite" w:semiHidden="1" w:unhideWhenUsed="1"/>
-    <w:lsdException w:name="HTML Code" w:semiHidden="1" w:unhideWhenUsed="1"/>
-    <w:lsdException w:name="HTML Definition" w:semiHidden="1" w:unhideWhenUsed="1"/>
-    <w:lsdException w:name="HTML Keyboard" w:semiHidden="1" w:unhideWhenUsed="1"/>
-    <w:lsdException w:name="HTML Preformatted" w:semiHidden="1" w:unhideWhenUsed="1"/>
-    <w:lsdException w:name="HTML Sample" w:semiHidden="1" w:unhideWhenUsed="1"/>
-    <w:lsdException w:name="HTML Typewriter" w:semiHidden="1" w:unhideWhenUsed="1"/>
-    <w:lsdException w:name="HTML Variable" w:semiHidden="1" w:unhideWhenUsed="1"/>
-    <w:lsdException w:name="Normal Table" w:semiHidden="1" w:unhideWhenUsed="1"/>
-    <w:lsdException w:name="annotation subject" w:semiHidden="1" w:unhideWhenUsed="1"/>
-    <w:lsdException w:name="No List" w:semiHidden="1" w:unhideWhenUsed="1"/>
-    <w:lsdException w:name="Outline List 1" w:semiHidden="1" w:unhideWhenUsed="1"/>
-    <w:lsdException w:name="Outline List 2" w:semiHidden="1" w:unhideWhenUsed="1"/>
-    <w:lsdException w:name="Outline List 3" w:semiHidden="1" w:unhideWhenUsed="1"/>
-    <w:lsdException w:name="Table Simple 1" w:semiHidden="1" w:unhideWhenUsed="1"/>
-    <w:lsdException w:name="Table Simple 2" w:semiHidden="1" w:unhideWhenUsed="1"/>
-    <w:lsdException w:name="Table Simple 3" w:semiHidden="1" w:unhideWhenUsed="1"/>
-    <w:lsdException w:name="Table Classic 1" w:semiHidden="1" w:unhideWhenUsed="1"/>
-    <w:lsdException w:name="Table Classic 2" w:semiHidden="1" w:unhideWhenUsed="1"/>
-    <w:lsdException w:name="Table Classic 3" w:semiHidden="1" w:unhideWhenUsed="1"/>
-    <w:lsdException w:name="Table Classic 4" w:semiHidden="1" w:unhideWhenUsed="1"/>
-    <w:lsdException w:name="Table Colorful 1" w:semiHidden="1" w:unhideWhenUsed="1"/>
-    <w:lsdException w:name="Table Colorful 2" w:semiHidden="1" w:unhideWhenUsed="1"/>
-    <w:lsdException w:name="Table Colorful 3" w:semiHidden="1" w:unhideWhenUsed="1"/>
-    <w:lsdException w:name="Table Columns 1" w:semiHidden="1" w:unhideWhenUsed="1"/>
-    <w:lsdException w:name="Table Columns 2" w:semiHidden="1" w:unhideWhenUsed="1"/>
-    <w:lsdException w:name="Table Columns 3" w:semiHidden="1" w:unhideWhenUsed="1"/>
-    <w:lsdException w:name="Table Columns 4" w:semiHidden="1" w:unhideWhenUsed="1"/>
-    <w:lsdException w:name="Table Columns 5" w:semiHidden="1" w:unhideWhenUsed="1"/>
-    <w:lsdException w:name="Table Grid 1" w:semiHidden="1" w:unhideWhenUsed="1"/>
-    <w:lsdException w:name="Table Grid 2" w:semiHidden="1" w:unhideWhenUsed="1"/>
-    <w:lsdException w:name="Table Grid 3" w:semiHidden="1" w:unhideWhenUsed="1"/>
-    <w:lsdException w:name="Table Grid 4" w:semiHidden="1" w:unhideWhenUsed="1"/>
-    <w:lsdException w:name="Table Grid 5" w:semiHidden="1" w:unhideWhenUsed="1"/>
-    <w:lsdException w:name="Table Grid 6" w:semiHidden="1" w:unhideWhenUsed="1"/>
-    <w:lsdException w:name="Table Grid 7" w:semiHidden="1" w:unhideWhenUsed="1"/>
-    <w:lsdException w:name="Table Grid 8" w:semiHidden="1" w:unhideWhenUsed="1"/>
-    <w:lsdException w:name="Table List 1" w:semiHidden="1" w:unhideWhenUsed="1"/>
-    <w:lsdException w:name="Table List 2" w:semiHidden="1" w:unhideWhenUsed="1"/>
-    <w:lsdException w:name="Table List 3" w:semiHidden="1" w:unhideWhenUsed="1"/>
-    <w:lsdException w:name="Table List 4" w:semiHidden="1" w:unhideWhenUsed="1"/>
-    <w:lsdException w:name="Table List 5" w:semiHidden="1" w:unhideWhenUsed="1"/>
-    <w:lsdException w:name="Table List 6" w:semiHidden="1" w:unhideWhenUsed="1"/>
-    <w:lsdException w:name="Table List 7" w:semiHidden="1" w:unhideWhenUsed="1"/>
-    <w:lsdException w:name="Table List 8" w:semiHidden="1" w:unhideWhenUsed="1"/>
-    <w:lsdException w:name="Table 3D effects 1" w:semiHidden="1" w:unhideWhenUsed="1"/>
-    <w:lsdException w:name="Table 3D effects 2" w:semiHidden="1" w:unhideWhenUsed="1"/>
-    <w:lsdException w:name="Table 3D effects 3" w:semiHidden="1" w:unhideWhenUsed="1"/>
-    <w:lsdException w:name="Table Contemporary" w:semiHidden="1" w:unhideWhenUsed="1"/>
-    <w:lsdException w:name="Table Elegant" w:semiHidden="1" w:unhideWhenUsed="1"/>
-    <w:lsdException w:name="Table Professional" w:semiHidden="1" w:unhideWhenUsed="1"/>
-    <w:lsdException w:name="Table Subtle 1" w:semiHidden="1" w:unhideWhenUsed="1"/>
-    <w:lsdException w:name="Table Subtle 2" w:semiHidden="1" w:unhideWhenUsed="1"/>
-    <w:lsdException w:name="Table Web 1" w:semiHidden="1" w:unhideWhenUsed="1"/>
-    <w:lsdException w:name="Table Web 2" w:semiHidden="1" w:unhideWhenUsed="1"/>
-    <w:lsdException w:name="Table Web 3" w:semiHidden="1" w:unhideWhenUsed="1"/>
-    <w:lsdException w:name="Balloon Text" w:semiHidden="1" w:unhideWhenUsed="1"/>
-    <w:lsdException w:name="Table Grid" w:uiPriority="39"/>
-    <w:lsdException w:name="Table Theme" w:semiHidden="1" w:unhideWhenUsed="1"/>
-    <w:lsdException w:name="Placeholder Text" w:semiHidden="1"/>
-    <w:lsdException w:name="No Spacing" w:uiPriority="1" w:qFormat="1"/>
-    <w:lsdException w:name="Light Shading" w:uiPriority="60"/>
-    <w:lsdException w:name="Light List" w:uiPriority="61"/>
-    <w:lsdException w:name="Light Grid" w:uiPriority="62"/>
-    <w:lsdException w:name="Medium Shading 1" w:uiPriority="63"/>
-    <w:lsdException w:name="Medium Shading 2" w:uiPriority="64"/>
-    <w:lsdException w:name="Medium List 1" w:uiPriority="65"/>
-    <w:lsdException w:name="Medium List 2" w:uiPriority="66"/>
-    <w:lsdException w:name="Medium Grid 1" w:uiPriority="67"/>
-    <w:lsdException w:name="Medium Grid 2" w:uiPriority="68"/>
-    <w:lsdException w:name="Medium Grid 3" w:uiPriority="69"/>
-    <w:lsdException w:name="Dark List" w:uiPriority="70"/>
-    <w:lsdException w:name="Colorful Shading" w:uiPriority="71"/>
-    <w:lsdException w:name="Colorful List" w:uiPriority="72"/>
-    <w:lsdException w:name="Colorful Grid" w:uiPriority="73"/>
-    <w:lsdException w:name="Light Shading Accent 1" w:uiPriority="60"/>
-    <w:lsdException w:name="Light List Accent 1" w:uiPriority="61"/>
-    <w:lsdException w:name="Light Grid Accent 1" w:uiPriority="62"/>
-    <w:lsdException w:name="Medium Shading 1 Accent 1" w:uiPriority="63"/>
-    <w:lsdException w:name="Medium Shading 2 Accent 1" w:uiPriority="64"/>
-    <w:lsdException w:name="Medium List 1 Accent 1" w:uiPriority="65"/>
-    <w:lsdException w:name="Revision" w:semiHidden="1"/>
-    <w:lsdException w:name="List Paragraph" w:uiPriority="34" w:qFormat="1"/>
-    <w:lsdException w:name="Quote" w:uiPriority="29" w:qFormat="1"/>
-    <w:lsdException w:name="Intense Quote" w:uiPriority="30" w:qFormat="1"/>
-    <w:lsdException w:name="Medium List 2 Accent 1" w:uiPriority="66"/>
-    <w:lsdException w:name="Medium Grid 1 Accent 1" w:uiPriority="67"/>
-    <w:lsdException w:name="Medium Grid 2 Accent 1" w:uiPriority="68"/>
-    <w:lsdException w:name="Medium Grid 3 Accent 1" w:uiPriority="69"/>
-    <w:lsdException w:name="Dark List Accent 1" w:uiPriority="70"/>
-    <w:lsdException w:name="Colorful Shading Accent 1" w:uiPriority="71"/>
-    <w:lsdException w:name="Colorful List Accent 1" w:uiPriority="72"/>
-    <w:lsdException w:name="Colorful Grid Accent 1" w:uiPriority="73"/>
-    <w:lsdException w:name="Light Shading Accent 2" w:uiPriority="60"/>
-    <w:lsdException w:name="Light List Accent 2" w:uiPriority="61"/>
-    <w:lsdException w:name="Light Grid Accent 2" w:uiPriority="62"/>
-    <w:lsdException w:name="Medium Shading 1 Accent 2" w:uiPriority="63"/>
-    <w:lsdException w:name="Medium Shading 2 Accent 2" w:uiPriority="64"/>
-    <w:lsdException w:name="Medium List 1 Accent 2" w:uiPriority="65"/>
-    <w:lsdException w:name="Medium List 2 Accent 2" w:uiPriority="66"/>
-    <w:lsdException w:name="Medium Grid 1 Accent 2" w:uiPriority="67"/>
-    <w:lsdException w:name="Medium Grid 2 Accent 2" w:uiPriority="68"/>
-    <w:lsdException w:name="Medium Grid 3 Accent 2" w:uiPriority="69"/>
-    <w:lsdException w:name="Dark List Accent 2" w:uiPriority="70"/>
-    <w:lsdException w:name="Colorful Shading Accent 2" w:uiPriority="71"/>
-    <w:lsdException w:name="Colorful List Accent 2" w:uiPriority="72"/>
-    <w:lsdException w:name="Colorful Grid Accent 2" w:uiPriority="73"/>
-    <w:lsdException w:name="Light Shading Accent 3" w:uiPriority="60"/>
-    <w:lsdException w:name="Light List Accent 3" w:uiPriority="61"/>
-    <w:lsdException w:name="Light Grid Accent 3" w:uiPriority="62"/>
-    <w:lsdException w:name="Medium Shading 1 Accent 3" w:uiPriority="63"/>
-    <w:lsdException w:name="Medium Shading 2 Accent 3" w:uiPriority="64"/>
-    <w:lsdException w:name="Medium List 1 Accent 3" w:uiPriority="65"/>
-    <w:lsdException w:name="Medium List 2 Accent 3" w:uiPriority="66"/>
-    <w:lsdException w:name="Medium Grid 1 Accent 3" w:uiPriority="67"/>
-    <w:lsdException w:name="Medium Grid 2 Accent 3" w:uiPriority="68"/>
-    <w:lsdException w:name="Medium Grid 3 Accent 3" w:uiPriority="69"/>
-    <w:lsdException w:name="Dark List Accent 3" w:uiPriority="70"/>
-    <w:lsdException w:name="Colorful Shading Accent 3" w:uiPriority="71"/>
-    <w:lsdException w:name="Colorful List Accent 3" w:uiPriority="72"/>
-    <w:lsdException w:name="Colorful Grid Accent 3" w:uiPriority="73"/>
-    <w:lsdException w:name="Light Shading Accent 4" w:uiPriority="60"/>
-    <w:lsdException w:name="Light List Accent 4" w:uiPriority="61"/>
-    <w:lsdException w:name="Light Grid Accent 4" w:uiPriority="62"/>
-    <w:lsdException w:name="Medium Shading 1 Accent 4" w:uiPriority="63"/>
-    <w:lsdException w:name="Medium Shading 2 Accent 4" w:uiPriority="64"/>
-    <w:lsdException w:name="Medium List 1 Accent 4" w:uiPriority="65"/>
-    <w:lsdException w:name="Medium List 2 Accent 4" w:uiPriority="66"/>
-    <w:lsdException w:name="Medium Grid 1 Accent 4" w:uiPriority="67"/>
-    <w:lsdException w:name="Medium Grid 2 Accent 4" w:uiPriority="68"/>
-    <w:lsdException w:name="Medium Grid 3 Accent 4" w:uiPriority="69"/>
-    <w:lsdException w:name="Dark List Accent 4" w:uiPriority="70"/>
-    <w:lsdException w:name="Colorful Shading Accent 4" w:uiPriority="71"/>
-    <w:lsdException w:name="Colorful List Accent 4" w:uiPriority="72"/>
-    <w:lsdException w:name="Colorful Grid Accent 4" w:uiPriority="73"/>
-    <w:lsdException w:name="Light Shading Accent 5" w:uiPriority="60"/>
-    <w:lsdException w:name="Light List Accent 5" w:uiPriority="61"/>
-    <w:lsdException w:name="Light Grid Accent 5" w:uiPriority="62"/>
-    <w:lsdException w:name="Medium Shading 1 Accent 5" w:uiPriority="63"/>
-    <w:lsdException w:name="Medium Shading 2 Accent 5" w:uiPriority="64"/>
-    <w:lsdException w:name="Medium List 1 Accent 5" w:uiPriority="65"/>
-    <w:lsdException w:name="Medium List 2 Accent 5" w:uiPriority="66"/>
-    <w:lsdException w:name="Medium Grid 1 Accent 5" w:uiPriority="67"/>
-    <w:lsdException w:name="Medium Grid 2 Accent 5" w:uiPriority="68"/>
-    <w:lsdException w:name="Medium Grid 3 Accent 5" w:uiPriority="69"/>
-    <w:lsdException w:name="Dark List Accent 5" w:uiPriority="70"/>
-    <w:lsdException w:name="Colorful Shading Accent 5" w:uiPriority="71"/>
-    <w:lsdException w:name="Colorful List Accent 5" w:uiPriority="72"/>
-    <w:lsdException w:name="Colorful Grid Accent 5" w:uiPriority="73"/>
-    <w:lsdException w:name="Light Shading Accent 6" w:uiPriority="60"/>
-    <w:lsdException w:name="Light List Accent 6" w:uiPriority="61"/>
-    <w:lsdException w:name="Light Grid Accent 6" w:uiPriority="62"/>
-    <w:lsdException w:name="Medium Shading 1 Accent 6" w:uiPriority="63"/>
-    <w:lsdException w:name="Medium Shading 2 Accent 6" w:uiPriority="64"/>
-    <w:lsdException w:name="Medium List 1 Accent 6" w:uiPriority="65"/>
-    <w:lsdException w:name="Medium List 2 Accent 6" w:uiPriority="66"/>
-    <w:lsdException w:name="Medium Grid 1 Accent 6" w:uiPriority="67"/>
-    <w:lsdException w:name="Medium Grid 2 Accent 6" w:uiPriority="68"/>
-    <w:lsdException w:name="Medium Grid 3 Accent 6" w:uiPriority="69"/>
-    <w:lsdException w:name="Dark List Accent 6" w:uiPriority="70"/>
-    <w:lsdException w:name="Colorful Shading Accent 6" w:uiPriority="71"/>
-    <w:lsdException w:name="Colorful List Accent 6" w:uiPriority="72"/>
-    <w:lsdException w:name="Colorful Grid Accent 6" w:uiPriority="73"/>
-    <w:lsdException w:name="Subtle Emphasis" w:uiPriority="19" w:qFormat="1"/>
-    <w:lsdException w:name="Intense Emphasis" w:uiPriority="21" w:qFormat="1"/>
-    <w:lsdException w:name="Subtle Reference" w:uiPriority="31" w:qFormat="1"/>
-    <w:lsdException w:name="Intense Reference" w:uiPriority="32" w:qFormat="1"/>
-    <w:lsdException w:name="Book Title" w:uiPriority="33" w:qFormat="1"/>
-    <w:lsdException w:name="Bibliography" w:semiHidden="1" w:uiPriority="37" w:unhideWhenUsed="1"/>
-    <w:lsdException w:name="TOC Heading" w:semiHidden="1" w:uiPriority="39" w:unhideWhenUsed="1" w:qFormat="1"/>
-    <w:lsdException w:name="Plain Table 1" w:uiPriority="41"/>
-    <w:lsdException w:name="Plain Table 2" w:uiPriority="42"/>
-    <w:lsdException w:name="Plain Table 3" w:uiPriority="43"/>
-    <w:lsdException w:name="Plain Table 4" w:uiPriority="44"/>
-    <w:lsdException w:name="Plain Table 5" w:uiPriority="45"/>
-    <w:lsdException w:name="Grid Table Light" w:uiPriority="40"/>
-    <w:lsdException w:name="Grid Table 1 Light" w:uiPriority="46"/>
-    <w:lsdException w:name="Grid Table 2" w:uiPriority="47"/>
-    <w:lsdException w:name="Grid Table 3" w:uiPriority="48"/>
-    <w:lsdException w:name="Grid Table 4" w:uiPriority="49"/>
-    <w:lsdException w:name="Grid Table 5 Dark" w:uiPriority="50"/>
-    <w:lsdException w:name="Grid Table 6 Colorful" w:uiPriority="51"/>
-    <w:lsdException w:name="Grid Table 7 Colorful" w:uiPriority="52"/>
-    <w:lsdException w:name="Grid Table 1 Light Accent 1" w:uiPriority="46"/>
-    <w:lsdException w:name="Grid Table 2 Accent 1" w:uiPriority="47"/>
-    <w:lsdException w:name="Grid Table 3 Accent 1" w:uiPriority="48"/>
-    <w:lsdException w:name="Grid Table 4 Accent 1" w:uiPriority="49"/>
-    <w:lsdException w:name="Grid Table 5 Dark Accent 1" w:uiPriority="50"/>
-    <w:lsdException w:name="Grid Table 6 Colorful Accent 1" w:uiPriority="51"/>
-    <w:lsdException w:name="Grid Table 7 Colorful Accent 1" w:uiPriority="52"/>
-    <w:lsdException w:name="Grid Table 1 Light Accent 2" w:uiPriority="46"/>
-    <w:lsdException w:name="Grid Table 2 Accent 2" w:uiPriority="47"/>
-    <w:lsdException w:name="Grid Table 3 Accent 2" w:uiPriority="48"/>
-    <w:lsdException w:name="Grid Table 4 Accent 2" w:uiPriority="49"/>
-    <w:lsdException w:name="Grid Table 5 Dark Accent 2" w:uiPriority="50"/>
-    <w:lsdException w:name="Grid Table 6 Colorful Accent 2" w:uiPriority="51"/>
-    <w:lsdException w:name="Grid Table 7 Colorful Accent 2" w:uiPriority="52"/>
-    <w:lsdException w:name="Grid Table 1 Light Accent 3" w:uiPriority="46"/>
-    <w:lsdException w:name="Grid Table 2 Accent 3" w:uiPriority="47"/>
-    <w:lsdException w:name="Grid Table 3 Accent 3" w:uiPriority="48"/>
-    <w:lsdException w:name="Grid Table 4 Accent 3" w:uiPriority="49"/>
-    <w:lsdException w:name="Grid Table 5 Dark Accent 3" w:uiPriority="50"/>
-    <w:lsdException w:name="Grid Table 6 Colorful Accent 3" w:uiPriority="51"/>
-    <w:lsdException w:name="Grid Table 7 Colorful Accent 3" w:uiPriority="52"/>
-    <w:lsdException w:name="Grid Table 1 Light Accent 4" w:uiPriority="46"/>
-    <w:lsdException w:name="Grid Table 2 Accent 4" w:uiPriority="47"/>
-    <w:lsdException w:name="Grid Table 3 Accent 4" w:uiPriority="48"/>
-    <w:lsdException w:name="Grid Table 4 Accent 4" w:uiPriority="49"/>
-    <w:lsdException w:name="Grid Table 5 Dark Accent 4" w:uiPriority="50"/>
-    <w:lsdException w:name="Grid Table 6 Colorful Accent 4" w:uiPriority="51"/>
-    <w:lsdException w:name="Grid Table 7 Colorful Accent 4" w:uiPriority="52"/>
-    <w:lsdException w:name="Grid Table 1 Light Accent 5" w:uiPriority="46"/>
-    <w:lsdException w:name="Grid Table 2 Accent 5" w:uiPriority="47"/>
-    <w:lsdException w:name="Grid Table 3 Accent 5" w:uiPriority="48"/>
-    <w:lsdException w:name="Grid Table 4 Accent 5" w:uiPriority="49"/>
-    <w:lsdException w:name="Grid Table 5 Dark Accent 5" w:uiPriority="50"/>
-    <w:lsdException w:name="Grid Table 6 Colorful Accent 5" w:uiPriority="51"/>
-    <w:lsdException w:name="Grid Table 7 Colorful Accent 5" w:uiPriority="52"/>
-    <w:lsdException w:name="Grid Table 1 Light Accent 6" w:uiPriority="46"/>
-    <w:lsdException w:name="Grid Table 2 Accent 6" w:uiPriority="47"/>
-    <w:lsdException w:name="Grid Table 3 Accent 6" w:uiPriority="48"/>
-    <w:lsdException w:name="Grid Table 4 Accent 6" w:uiPriority="49"/>
-    <w:lsdException w:name="Grid Table 5 Dark Accent 6" w:uiPriority="50"/>
-    <w:lsdException w:name="Grid Table 6 Colorful Accent 6" w:uiPriority="51"/>
-    <w:lsdException w:name="Grid Table 7 Colorful Accent 6" w:uiPriority="52"/>
-    <w:lsdException w:name="List Table 1 Light" w:uiPriority="46"/>
-    <w:lsdException w:name="List Table 2" w:uiPriority="47"/>
-    <w:lsdException w:name="List Table 3" w:uiPriority="48"/>
-    <w:lsdException w:name="List Table 4" w:uiPriority="49"/>
-    <w:lsdException w:name="List Table 5 Dark" w:uiPriority="50"/>
-    <w:lsdException w:name="List Table 6 Colorful" w:uiPriority="51"/>
-    <w:lsdException w:name="List Table 7 Colorful" w:uiPriority="52"/>
-    <w:lsdException w:name="List Table 1 Light Accent 1" w:uiPriority="46"/>
-    <w:lsdException w:name="List Table 2 Accent 1" w:uiPriority="47"/>
-    <w:lsdException w:name="List Table 3 Accent 1" w:uiPriority="48"/>
-    <w:lsdException w:name="List Table 4 Accent 1" w:uiPriority="49"/>
-    <w:lsdException w:name="List Table 5 Dark Accent 1" w:uiPriority="50"/>
-    <w:lsdException w:name="List Table 6 Colorful Accent 1" w:uiPriority="51"/>
-    <w:lsdException w:name="List Table 7 Colorful Accent 1" w:uiPriority="52"/>
-    <w:lsdException w:name="List Table 1 Light Accent 2" w:uiPriority="46"/>
-    <w:lsdException w:name="List Table 2 Accent 2" w:uiPriority="47"/>
-    <w:lsdException w:name="List Table 3 Accent 2" w:uiPriority="48"/>
-    <w:lsdException w:name="List Table 4 Accent 2" w:uiPriority="49"/>
-    <w:lsdException w:name="List Table 5 Dark Accent 2" w:uiPriority="50"/>
-    <w:lsdException w:name="List Table 6 Colorful Accent 2" w:uiPriority="51"/>
-    <w:lsdException w:name="List Table 7 Colorful Accent 2" w:uiPriority="52"/>
-    <w:lsdException w:name="List Table 1 Light Accent 3" w:uiPriority="46"/>
-    <w:lsdException w:name="List Table 2 Accent 3" w:uiPriority="47"/>
-    <w:lsdException w:name="List Table 3 Accent 3" w:uiPriority="48"/>
-    <w:lsdException w:name="List Table 4 Accent 3" w:uiPriority="49"/>
-    <w:lsdException w:name="List Table 5 Dark Accent 3" w:uiPriority="50"/>
-    <w:lsdException w:name="List Table 6 Colorful Accent 3" w:uiPriority="51"/>
-    <w:lsdException w:name="List Table 7 Colorful Accent 3" w:uiPriority="52"/>
-    <w:lsdException w:name="List Table 1 Light Accent 4" w:uiPriority="46"/>
-    <w:lsdException w:name="List Table 2 Accent 4" w:uiPriority="47"/>
-    <w:lsdException w:name="List Table 3 Accent 4" w:uiPriority="48"/>
-    <w:lsdException w:name="List Table 4 Accent 4" w:uiPriority="49"/>
-    <w:lsdException w:name="List Table 5 Dark Accent 4" w:uiPriority="50"/>
-    <w:lsdException w:name="List Table 6 Colorful Accent 4" w:uiPriority="51"/>
-    <w:lsdException w:name="List Table 7 Colorful Accent 4" w:uiPriority="52"/>
-    <w:lsdException w:name="List Table 1 Light Accent 5" w:uiPriority="46"/>
-    <w:lsdException w:name="List Table 2 Accent 5" w:uiPriority="47"/>
-    <w:lsdException w:name="List Table 3 Accent 5" w:uiPriority="48"/>
-    <w:lsdException w:name="List Table 4 Accent 5" w:uiPriority="49"/>
-    <w:lsdException w:name="List Table 5 Dark Accent 5" w:uiPriority="50"/>
-    <w:lsdException w:name="List Table 6 Colorful Accent 5" w:uiPriority="51"/>
-    <w:lsdException w:name="List Table 7 Colorful Accent 5" w:uiPriority="52"/>
-    <w:lsdException w:name="List Table 1 Light Accent 6" w:uiPriority="46"/>
-    <w:lsdException w:name="List Table 2 Accent 6" w:uiPriority="47"/>
-    <w:lsdException w:name="List Table 3 Accent 6" w:uiPriority="48"/>
-    <w:lsdException w:name="List Table 4 Accent 6" w:uiPriority="49"/>
-    <w:lsdException w:name="List Table 5 Dark Accent 6" w:uiPriority="50"/>
-    <w:lsdException w:name="List Table 6 Colorful Accent 6" w:uiPriority="51"/>
-    <w:lsdException w:name="List Table 7 Colorful Accent 6" w:uiPriority="52"/>
+  <w:latentStyles w:defLockedState="0" w:defUIPriority="99" w:defSemiHidden="1" w:defUnhideWhenUsed="1" w:defQFormat="0" w:count="267">
+    <w:lsdException w:name="Normal" w:semiHidden="0" w:uiPriority="0" w:unhideWhenUsed="0" w:qFormat="1"/>
+    <w:lsdException w:name="heading 1" w:semiHidden="0" w:uiPriority="9" w:unhideWhenUsed="0" w:qFormat="1"/>
+    <w:lsdException w:name="heading 2" w:uiPriority="9" w:qFormat="1"/>
+    <w:lsdException w:name="heading 3" w:uiPriority="9" w:qFormat="1"/>
+    <w:lsdException w:name="heading 4" w:uiPriority="9" w:qFormat="1"/>
+    <w:lsdException w:name="heading 5" w:uiPriority="9" w:qFormat="1"/>
+    <w:lsdException w:name="heading 6" w:uiPriority="9" w:qFormat="1"/>
+    <w:lsdException w:name="heading 7" w:uiPriority="9" w:qFormat="1"/>
+    <w:lsdException w:name="heading 8" w:uiPriority="9" w:qFormat="1"/>
+    <w:lsdException w:name="heading 9" w:uiPriority="9" w:qFormat="1"/>
+    <w:lsdException w:name="toc 1" w:uiPriority="39"/>
+    <w:lsdException w:name="toc 2" w:uiPriority="39"/>
+    <w:lsdException w:name="toc 3" w:uiPriority="39"/>
+    <w:lsdException w:name="toc 4" w:uiPriority="39"/>
+    <w:lsdException w:name="toc 5" w:uiPriority="39"/>
+    <w:lsdException w:name="toc 6" w:uiPriority="39"/>
+    <w:lsdException w:name="toc 7" w:uiPriority="39"/>
+    <w:lsdException w:name="toc 8" w:uiPriority="39"/>
+    <w:lsdException w:name="toc 9" w:uiPriority="39"/>
+    <w:lsdException w:name="caption" w:uiPriority="35" w:qFormat="1"/>
+    <w:lsdException w:name="Title" w:semiHidden="0" w:uiPriority="10" w:unhideWhenUsed="0" w:qFormat="1"/>
+    <w:lsdException w:name="Default Paragraph Font" w:uiPriority="1"/>
+    <w:lsdException w:name="Subtitle" w:semiHidden="0" w:uiPriority="11" w:unhideWhenUsed="0" w:qFormat="1"/>
+    <w:lsdException w:name="Strong" w:semiHidden="0" w:uiPriority="22" w:unhideWhenUsed="0" w:qFormat="1"/>
+    <w:lsdException w:name="Emphasis" w:semiHidden="0" w:uiPriority="20" w:unhideWhenUsed="0" w:qFormat="1"/>
+    <w:lsdException w:name="Table Grid" w:semiHidden="0" w:uiPriority="39" w:unhideWhenUsed="0"/>
+    <w:lsdException w:name="Placeholder Text" w:unhideWhenUsed="0"/>
+    <w:lsdException w:name="No Spacing" w:semiHidden="0" w:uiPriority="1" w:unhideWhenUsed="0" w:qFormat="1"/>
+    <w:lsdException w:name="Light Shading" w:semiHidden="0" w:uiPriority="60" w:unhideWhenUsed="0"/>
+    <w:lsdException w:name="Light List" w:semiHidden="0" w:uiPriority="61" w:unhideWhenUsed="0"/>
+    <w:lsdException w:name="Light Grid" w:semiHidden="0" w:uiPriority="62" w:unhideWhenUsed="0"/>
+    <w:lsdException w:name="Medium Shading 1" w:semiHidden="0" w:uiPriority="63" w:unhideWhenUsed="0"/>
+    <w:lsdException w:name="Medium Shading 2" w:semiHidden="0" w:uiPriority="64" w:unhideWhenUsed="0"/>
+    <w:lsdException w:name="Medium List 1" w:semiHidden="0" w:uiPriority="65" w:unhideWhenUsed="0"/>
+    <w:lsdException w:name="Medium List 2" w:semiHidden="0" w:uiPriority="66" w:unhideWhenUsed="0"/>
+    <w:lsdException w:name="Medium Grid 1" w:semiHidden="0" w:uiPriority="67" w:unhideWhenUsed="0"/>
+    <w:lsdException w:name="Medium Grid 2" w:semiHidden="0" w:uiPriority="68" w:unhideWhenUsed="0"/>
+    <w:lsdException w:name="Medium Grid 3" w:semiHidden="0" w:uiPriority="69" w:unhideWhenUsed="0"/>
+    <w:lsdException w:name="Dark List" w:semiHidden="0" w:uiPriority="70" w:unhideWhenUsed="0"/>
+    <w:lsdException w:name="Colorful Shading" w:semiHidden="0" w:uiPriority="71" w:unhideWhenUsed="0"/>
+    <w:lsdException w:name="Colorful List" w:semiHidden="0" w:uiPriority="72" w:unhideWhenUsed="0"/>
+    <w:lsdException w:name="Colorful Grid" w:semiHidden="0" w:uiPriority="73" w:unhideWhenUsed="0"/>
+    <w:lsdException w:name="Light Shading Accent 1" w:semiHidden="0" w:uiPriority="60" w:unhideWhenUsed="0"/>
+    <w:lsdException w:name="Light List Accent 1" w:semiHidden="0" w:uiPriority="61" w:unhideWhenUsed="0"/>
+    <w:lsdException w:name="Light Grid Accent 1" w:semiHidden="0" w:uiPriority="62" w:unhideWhenUsed="0"/>
+    <w:lsdException w:name="Medium Shading 1 Accent 1" w:semiHidden="0" w:uiPriority="63" w:unhideWhenUsed="0"/>
+    <w:lsdException w:name="Medium Shading 2 Accent 1" w:semiHidden="0" w:uiPriority="64" w:unhideWhenUsed="0"/>
+    <w:lsdException w:name="Medium List 1 Accent 1" w:semiHidden="0" w:uiPriority="65" w:unhideWhenUsed="0"/>
+    <w:lsdException w:name="Revision" w:unhideWhenUsed="0"/>
+    <w:lsdException w:name="List Paragraph" w:semiHidden="0" w:uiPriority="34" w:unhideWhenUsed="0" w:qFormat="1"/>
+    <w:lsdException w:name="Quote" w:semiHidden="0" w:uiPriority="29" w:unhideWhenUsed="0" w:qFormat="1"/>
+    <w:lsdException w:name="Intense Quote" w:semiHidden="0" w:uiPriority="30" w:unhideWhenUsed="0" w:qFormat="1"/>
+    <w:lsdException w:name="Medium List 2 Accent 1" w:semiHidden="0" w:uiPriority="66" w:unhideWhenUsed="0"/>
+    <w:lsdException w:name="Medium Grid 1 Accent 1" w:semiHidden="0" w:uiPriority="67" w:unhideWhenUsed="0"/>
+    <w:lsdException w:name="Medium Grid 2 Accent 1" w:semiHidden="0" w:uiPriority="68" w:unhideWhenUsed="0"/>
+    <w:lsdException w:name="Medium Grid 3 Accent 1" w:semiHidden="0" w:uiPriority="69" w:unhideWhenUsed="0"/>
+    <w:lsdException w:name="Dark List Accent 1" w:semiHidden="0" w:uiPriority="70" w:unhideWhenUsed="0"/>
+    <w:lsdException w:name="Colorful Shading Accent 1" w:semiHidden="0" w:uiPriority="71" w:unhideWhenUsed="0"/>
+    <w:lsdException w:name="Colorful List Accent 1" w:semiHidden="0" w:uiPriority="72" w:unhideWhenUsed="0"/>
+    <w:lsdException w:name="Colorful Grid Accent 1" w:semiHidden="0" w:uiPriority="73" w:unhideWhenUsed="0"/>
+    <w:lsdException w:name="Light Shading Accent 2" w:semiHidden="0" w:uiPriority="60" w:unhideWhenUsed="0"/>
+    <w:lsdException w:name="Light List Accent 2" w:semiHidden="0" w:uiPriority="61" w:unhideWhenUsed="0"/>
+    <w:lsdException w:name="Light Grid Accent 2" w:semiHidden="0" w:uiPriority="62" w:unhideWhenUsed="0"/>
+    <w:lsdException w:name="Medium Shading 1 Accent 2" w:semiHidden="0" w:uiPriority="63" w:unhideWhenUsed="0"/>
+    <w:lsdException w:name="Medium Shading 2 Accent 2" w:semiHidden="0" w:uiPriority="64" w:unhideWhenUsed="0"/>
+    <w:lsdException w:name="Medium List 1 Accent 2" w:semiHidden="0" w:uiPriority="65" w:unhideWhenUsed="0"/>
+    <w:lsdException w:name="Medium List 2 Accent 2" w:semiHidden="0" w:uiPriority="66" w:unhideWhenUsed="0"/>
+    <w:lsdException w:name="Medium Grid 1 Accent 2" w:semiHidden="0" w:uiPriority="67" w:unhideWhenUsed="0"/>
+    <w:lsdException w:name="Medium Grid 2 Accent 2" w:semiHidden="0" w:uiPriority="68" w:unhideWhenUsed="0"/>
+    <w:lsdException w:name="Medium Grid 3 Accent 2" w:semiHidden="0" w:uiPriority="69" w:unhideWhenUsed="0"/>
+    <w:lsdException w:name="Dark List Accent 2" w:semiHidden="0" w:uiPriority="70" w:unhideWhenUsed="0"/>
+    <w:lsdException w:name="Colorful Shading Accent 2" w:semiHidden="0" w:uiPriority="71" w:unhideWhenUsed="0"/>
+    <w:lsdException w:name="Colorful List Accent 2" w:semiHidden="0" w:uiPriority="72" w:unhideWhenUsed="0"/>
+    <w:lsdException w:name="Colorful Grid Accent 2" w:semiHidden="0" w:uiPriority="73" w:unhideWhenUsed="0"/>
+    <w:lsdException w:name="Light Shading Accent 3" w:semiHidden="0" w:uiPriority="60" w:unhideWhenUsed="0"/>
+    <w:lsdException w:name="Light List Accent 3" w:semiHidden="0" w:uiPriority="61" w:unhideWhenUsed="0"/>
+    <w:lsdException w:name="Light Grid Accent 3" w:semiHidden="0" w:uiPriority="62" w:unhideWhenUsed="0"/>
+    <w:lsdException w:name="Medium Shading 1 Accent 3" w:semiHidden="0" w:uiPriority="63" w:unhideWhenUsed="0"/>
+    <w:lsdException w:name="Medium Shading 2 Accent 3" w:semiHidden="0" w:uiPriority="64" w:unhideWhenUsed="0"/>
+    <w:lsdException w:name="Medium List 1 Accent 3" w:semiHidden="0" w:uiPriority="65" w:unhideWhenUsed="0"/>
+    <w:lsdException w:name="Medium List 2 Accent 3" w:semiHidden="0" w:uiPriority="66" w:unhideWhenUsed="0"/>
+    <w:lsdException w:name="Medium Grid 1 Accent 3" w:semiHidden="0" w:uiPriority="67" w:unhideWhenUsed="0"/>
+    <w:lsdException w:name="Medium Grid 2 Accent 3" w:semiHidden="0" w:uiPriority="68" w:unhideWhenUsed="0"/>
+    <w:lsdException w:name="Medium Grid 3 Accent 3" w:semiHidden="0" w:uiPriority="69" w:unhideWhenUsed="0"/>
+    <w:lsdException w:name="Dark List Accent 3" w:semiHidden="0" w:uiPriority="70" w:unhideWhenUsed="0"/>
+    <w:lsdException w:name="Colorful Shading Accent 3" w:semiHidden="0" w:uiPriority="71" w:unhideWhenUsed="0"/>
+    <w:lsdException w:name="Colorful List Accent 3" w:semiHidden="0" w:uiPriority="72" w:unhideWhenUsed="0"/>
+    <w:lsdException w:name="Colorful Grid Accent 3" w:semiHidden="0" w:uiPriority="73" w:unhideWhenUsed="0"/>
+    <w:lsdException w:name="Light Shading Accent 4" w:semiHidden="0" w:uiPriority="60" w:unhideWhenUsed="0"/>
+    <w:lsdException w:name="Light List Accent 4" w:semiHidden="0" w:uiPriority="61" w:unhideWhenUsed="0"/>
+    <w:lsdException w:name="Light Grid Accent 4" w:semiHidden="0" w:uiPriority="62" w:unhideWhenUsed="0"/>
+    <w:lsdException w:name="Medium Shading 1 Accent 4" w:semiHidden="0" w:uiPriority="63" w:unhideWhenUsed="0"/>
+    <w:lsdException w:name="Medium Shading 2 Accent 4" w:semiHidden="0" w:uiPriority="64" w:unhideWhenUsed="0"/>
+    <w:lsdException w:name="Medium List 1 Accent 4" w:semiHidden="0" w:uiPriority="65" w:unhideWhenUsed="0"/>
+    <w:lsdException w:name="Medium List 2 Accent 4" w:semiHidden="0" w:uiPriority="66" w:unhideWhenUsed="0"/>
+    <w:lsdException w:name="Medium Grid 1 Accent 4" w:semiHidden="0" w:uiPriority="67" w:unhideWhenUsed="0"/>
+    <w:lsdException w:name="Medium Grid 2 Accent 4" w:semiHidden="0" w:uiPriority="68" w:unhideWhenUsed="0"/>
+    <w:lsdException w:name="Medium Grid 3 Accent 4" w:semiHidden="0" w:uiPriority="69" w:unhideWhenUsed="0"/>
+    <w:lsdException w:name="Dark List Accent 4" w:semiHidden="0" w:uiPriority="70" w:unhideWhenUsed="0"/>
+    <w:lsdException w:name="Colorful Shading Accent 4" w:semiHidden="0" w:uiPriority="71" w:unhideWhenUsed="0"/>
+    <w:lsdException w:name="Colorful List Accent 4" w:semiHidden="0" w:uiPriority="72" w:unhideWhenUsed="0"/>
+    <w:lsdException w:name="Colorful Grid Accent 4" w:semiHidden="0" w:uiPriority="73" w:unhideWhenUsed="0"/>
+    <w:lsdException w:name="Light Shading Accent 5" w:semiHidden="0" w:uiPriority="60" w:unhideWhenUsed="0"/>
+    <w:lsdException w:name="Light List Accent 5" w:semiHidden="0" w:uiPriority="61" w:unhideWhenUsed="0"/>
+    <w:lsdException w:name="Light Grid Accent 5" w:semiHidden="0" w:uiPriority="62" w:unhideWhenUsed="0"/>
+    <w:lsdException w:name="Medium Shading 1 Accent 5" w:semiHidden="0" w:uiPriority="63" w:unhideWhenUsed="0"/>
+    <w:lsdException w:name="Medium Shading 2 Accent 5" w:semiHidden="0" w:uiPriority="64" w:unhideWhenUsed="0"/>
+    <w:lsdException w:name="Medium List 1 Accent 5" w:semiHidden="0" w:uiPriority="65" w:unhideWhenUsed="0"/>
+    <w:lsdException w:name="Medium List 2 Accent 5" w:semiHidden="0" w:uiPriority="66" w:unhideWhenUsed="0"/>
+    <w:lsdException w:name="Medium Grid 1 Accent 5" w:semiHidden="0" w:uiPriority="67" w:unhideWhenUsed="0"/>
+    <w:lsdException w:name="Medium Grid 2 Accent 5" w:semiHidden="0" w:uiPriority="68" w:unhideWhenUsed="0"/>
+    <w:lsdException w:name="Medium Grid 3 Accent 5" w:semiHidden="0" w:uiPriority="69" w:unhideWhenUsed="0"/>
+    <w:lsdException w:name="Dark List Accent 5" w:semiHidden="0" w:uiPriority="70" w:unhideWhenUsed="0"/>
+    <w:lsdException w:name="Colorful Shading Accent 5" w:semiHidden="0" w:uiPriority="71" w:unhideWhenUsed="0"/>
+    <w:lsdException w:name="Colorful List Accent 5" w:semiHidden="0" w:uiPriority="72" w:unhideWhenUsed="0"/>
+    <w:lsdException w:name="Colorful Grid Accent 5" w:semiHidden="0" w:uiPriority="73" w:unhideWhenUsed="0"/>
+    <w:lsdException w:name="Light Shading Accent 6" w:semiHidden="0" w:uiPriority="60" w:unhideWhenUsed="0"/>
+    <w:lsdException w:name="Light List Accent 6" w:semiHidden="0" w:uiPriority="61" w:unhideWhenUsed="0"/>
+    <w:lsdException w:name="Light Grid Accent 6" w:semiHidden="0" w:uiPriority="62" w:unhideWhenUsed="0"/>
+    <w:lsdException w:name="Medium Shading 1 Accent 6" w:semiHidden="0" w:uiPriority="63" w:unhideWhenUsed="0"/>
+    <w:lsdException w:name="Medium Shading 2 Accent 6" w:semiHidden="0" w:uiPriority="64" w:unhideWhenUsed="0"/>
+    <w:lsdException w:name="Medium List 1 Accent 6" w:semiHidden="0" w:uiPriority="65" w:unhideWhenUsed="0"/>
+    <w:lsdException w:name="Medium List 2 Accent 6" w:semiHidden="0" w:uiPriority="66" w:unhideWhenUsed="0"/>
+    <w:lsdException w:name="Medium Grid 1 Accent 6" w:semiHidden="0" w:uiPriority="67" w:unhideWhenUsed="0"/>
+    <w:lsdException w:name="Medium Grid 2 Accent 6" w:semiHidden="0" w:uiPriority="68" w:unhideWhenUsed="0"/>
+    <w:lsdException w:name="Medium Grid 3 Accent 6" w:semiHidden="0" w:uiPriority="69" w:unhideWhenUsed="0"/>
+    <w:lsdException w:name="Dark List Accent 6" w:semiHidden="0" w:uiPriority="70" w:unhideWhenUsed="0"/>
+    <w:lsdException w:name="Colorful Shading Accent 6" w:semiHidden="0" w:uiPriority="71" w:unhideWhenUsed="0"/>
+    <w:lsdException w:name="Colorful List Accent 6" w:semiHidden="0" w:uiPriority="72" w:unhideWhenUsed="0"/>
+    <w:lsdException w:name="Colorful Grid Accent 6" w:semiHidden="0" w:uiPriority="73" w:unhideWhenUsed="0"/>
+    <w:lsdException w:name="Subtle Emphasis" w:semiHidden="0" w:uiPriority="19" w:unhideWhenUsed="0" w:qFormat="1"/>
+    <w:lsdException w:name="Intense Emphasis" w:semiHidden="0" w:uiPriority="21" w:unhideWhenUsed="0" w:qFormat="1"/>
+    <w:lsdException w:name="Subtle Reference" w:semiHidden="0" w:uiPriority="31" w:unhideWhenUsed="0" w:qFormat="1"/>
+    <w:lsdException w:name="Intense Reference" w:semiHidden="0" w:uiPriority="32" w:unhideWhenUsed="0" w:qFormat="1"/>
+    <w:lsdException w:name="Book Title" w:semiHidden="0" w:uiPriority="33" w:unhideWhenUsed="0" w:qFormat="1"/>
+    <w:lsdException w:name="Bibliography" w:uiPriority="37"/>
+    <w:lsdException w:name="TOC Heading" w:uiPriority="39" w:qFormat="1"/>
+  </w:latentStyles>
+  <w:style w:type="paragraph" w:default="1" w:styleId="Normalny">
+    <w:name w:val="Normal"/>
+    <w:qFormat/>
+  </w:style>
+  <w:style w:type="paragraph" w:styleId="Nagwek1">
+    <w:name w:val="heading 1"/>
+    <w:basedOn w:val="Normalny"/>
+    <w:next w:val="Normalny"/>
+    <w:link w:val="Nagwek1Znak"/>
+    <w:uiPriority w:val="9"/>
+    <w:qFormat/>
+    <w:rsid w:val="00537536"/>
+    <w:pPr>
+      <w:keepNext/>
+      <w:keepLines/>
+      <w:spacing w:before="240" w:after="0"/>
+      <w:outlineLvl w:val="0"/>
+    </w:pPr>
+    <w:rPr>
+      <w:rFonts w:asciiTheme="majorHAnsi" w:eastAsiaTheme="majorEastAsia" w:hAnsiTheme="majorHAnsi" w:cstheme="majorBidi"/>
+      <w:color w:val="2E74B5" w:themeColor="accent1" w:themeShade="BF"/>
+      <w:sz w:val="32"/>
+      <w:szCs w:val="32"/>
+    </w:rPr>
+  </w:style>
+  <w:style w:type="character" w:default="1" w:styleId="Domylnaczcionkaakapitu">
+    <w:name w:val="Default Paragraph Font"/>
+    <w:uiPriority w:val="1"/>
+    <w:semiHidden/>
+    <w:unhideWhenUsed/>
+  </w:style>
+  <w:style w:type="table" w:default="1" w:styleId="Standardowy">
+    <w:name w:val="Normal Table"/>
+    <w:uiPriority w:val="99"/>
+    <w:semiHidden/>
+    <w:unhideWhenUsed/>
+    <w:tblPr>
+      <w:tblInd w:w="0" w:type="dxa"/>
+      <w:tblCellMar>
+        <w:top w:w="0" w:type="dxa"/>
+        <w:left w:w="108" w:type="dxa"/>
+        <w:bottom w:w="0" w:type="dxa"/>
+        <w:right w:w="108" w:type="dxa"/>
+      </w:tblCellMar>
+    </w:tblPr>
+  </w:style>
+  <w:style w:type="numbering" w:default="1" w:styleId="Bezlisty">
+    <w:name w:val="No List"/>
+    <w:uiPriority w:val="99"/>
+    <w:semiHidden/>
+    <w:unhideWhenUsed/>
+  </w:style>
+  <w:style w:type="paragraph" w:styleId="Tekstprzypisukocowego">
+    <w:name w:val="endnote text"/>
+    <w:basedOn w:val="Normalny"/>
+    <w:link w:val="TekstprzypisukocowegoZnak"/>
+    <w:uiPriority w:val="99"/>
+    <w:semiHidden/>
+    <w:unhideWhenUsed/>
+    <w:rsid w:val="00572411"/>
+    <w:pPr>
+      <w:spacing w:after="0" w:line="240" w:lineRule="auto"/>
+    </w:pPr>
+    <w:rPr>
+      <w:sz w:val="20"/>
+      <w:szCs w:val="20"/>
+    </w:rPr>
+  </w:style>
+  <w:style w:type="character" w:customStyle="1" w:styleId="TekstprzypisukocowegoZnak">
+    <w:name w:val="Tekst przypisu końcowego Znak"/>
+    <w:basedOn w:val="Domylnaczcionkaakapitu"/>
+    <w:link w:val="Tekstprzypisukocowego"/>
+    <w:uiPriority w:val="99"/>
+    <w:semiHidden/>
+    <w:rsid w:val="00572411"/>
+    <w:rPr>
+      <w:sz w:val="20"/>
+      <w:szCs w:val="20"/>
+    </w:rPr>
+  </w:style>
+  <w:style w:type="character" w:styleId="Odwoanieprzypisukocowego">
+    <w:name w:val="endnote reference"/>
+    <w:basedOn w:val="Domylnaczcionkaakapitu"/>
+    <w:uiPriority w:val="99"/>
+    <w:semiHidden/>
+    <w:unhideWhenUsed/>
+    <w:rsid w:val="00572411"/>
+    <w:rPr>
+      <w:vertAlign w:val="superscript"/>
+    </w:rPr>
+  </w:style>
+  <w:style w:type="paragraph" w:styleId="Akapitzlist">
+    <w:name w:val="List Paragraph"/>
+    <w:basedOn w:val="Normalny"/>
+    <w:uiPriority w:val="34"/>
+    <w:qFormat/>
+    <w:rsid w:val="00537536"/>
+    <w:pPr>
+      <w:ind w:left="720"/>
+      <w:contextualSpacing/>
+    </w:pPr>
+  </w:style>
+  <w:style w:type="character" w:customStyle="1" w:styleId="Nagwek1Znak">
+    <w:name w:val="Nagłówek 1 Znak"/>
+    <w:basedOn w:val="Domylnaczcionkaakapitu"/>
+    <w:link w:val="Nagwek1"/>
+    <w:uiPriority w:val="9"/>
+    <w:rsid w:val="00537536"/>
+    <w:rPr>
+      <w:rFonts w:asciiTheme="majorHAnsi" w:eastAsiaTheme="majorEastAsia" w:hAnsiTheme="majorHAnsi" w:cstheme="majorBidi"/>
+      <w:color w:val="2E74B5" w:themeColor="accent1" w:themeShade="BF"/>
+      <w:sz w:val="32"/>
+      <w:szCs w:val="32"/>
+    </w:rPr>
+  </w:style>
+</w:styles>
+</file>
+
+<file path=word/stylesWithEffects.xml><?xml version="1.0" encoding="utf-8"?>
+<w:styles xmlns:wpc="http://schemas.microsoft.com/office/word/2010/wordprocessingCanvas" xmlns:mc="http://schemas.openxmlformats.org/markup-compatibility/2006" xmlns:o="urn:schemas-microsoft-com:office:office" xmlns:r="http://schemas.openxmlformats.org/officeDocument/2006/relationships" xmlns:m="http://schemas.openxmlformats.org/officeDocument/2006/math" xmlns:v="urn:schemas-microsoft-com:vml" xmlns:wp14="http://schemas.microsoft.com/office/word/2010/wordprocessingDrawing" xmlns:wp="http://schemas.openxmlformats.org/drawingml/2006/wordprocessingDrawing" xmlns:w10="urn:schemas-microsoft-com:office:word" xmlns:w="http://schemas.openxmlformats.org/wordprocessingml/2006/main" xmlns:w14="http://schemas.microsoft.com/office/word/2010/wordml" xmlns:wpg="http://schemas.microsoft.com/office/word/2010/wordprocessingGroup" xmlns:wpi="http://schemas.microsoft.com/office/word/2010/wordprocessingInk" xmlns:wne="http://schemas.microsoft.com/office/word/2006/wordml" xmlns:wps="http://schemas.microsoft.com/office/word/2010/wordprocessingShape" mc:Ignorable="w14 wp14">
+  <w:docDefaults>
+    <w:rPrDefault>
+      <w:rPr>
+        <w:rFonts w:asciiTheme="minorHAnsi" w:eastAsiaTheme="minorHAnsi" w:hAnsiTheme="minorHAnsi" w:cstheme="minorBidi"/>
+        <w:sz w:val="22"/>
+        <w:szCs w:val="22"/>
+        <w:lang w:val="pl-PL" w:eastAsia="en-US" w:bidi="ar-SA"/>
+      </w:rPr>
+    </w:rPrDefault>
+    <w:pPrDefault>
+      <w:pPr>
+        <w:spacing w:after="160" w:line="259" w:lineRule="auto"/>
+      </w:pPr>
+    </w:pPrDefault>
+  </w:docDefaults>
+  <w:latentStyles w:defLockedState="0" w:defUIPriority="99" w:defSemiHidden="1" w:defUnhideWhenUsed="1" w:defQFormat="0" w:count="267">
+    <w:lsdException w:name="Normal" w:semiHidden="0" w:uiPriority="0" w:unhideWhenUsed="0" w:qFormat="1"/>
+    <w:lsdException w:name="heading 1" w:semiHidden="0" w:uiPriority="9" w:unhideWhenUsed="0" w:qFormat="1"/>
+    <w:lsdException w:name="heading 2" w:uiPriority="9" w:qFormat="1"/>
+    <w:lsdException w:name="heading 3" w:uiPriority="9" w:qFormat="1"/>
+    <w:lsdException w:name="heading 4" w:uiPriority="9" w:qFormat="1"/>
+    <w:lsdException w:name="heading 5" w:uiPriority="9" w:qFormat="1"/>
+    <w:lsdException w:name="heading 6" w:uiPriority="9" w:qFormat="1"/>
+    <w:lsdException w:name="heading 7" w:uiPriority="9" w:qFormat="1"/>
+    <w:lsdException w:name="heading 8" w:uiPriority="9" w:qFormat="1"/>
+    <w:lsdException w:name="heading 9" w:uiPriority="9" w:qFormat="1"/>
+    <w:lsdException w:name="toc 1" w:uiPriority="39"/>
+    <w:lsdException w:name="toc 2" w:uiPriority="39"/>
+    <w:lsdException w:name="toc 3" w:uiPriority="39"/>
+    <w:lsdException w:name="toc 4" w:uiPriority="39"/>
+    <w:lsdException w:name="toc 5" w:uiPriority="39"/>
+    <w:lsdException w:name="toc 6" w:uiPriority="39"/>
+    <w:lsdException w:name="toc 7" w:uiPriority="39"/>
+    <w:lsdException w:name="toc 8" w:uiPriority="39"/>
+    <w:lsdException w:name="toc 9" w:uiPriority="39"/>
+    <w:lsdException w:name="caption" w:uiPriority="35" w:qFormat="1"/>
+    <w:lsdException w:name="Title" w:semiHidden="0" w:uiPriority="10" w:unhideWhenUsed="0" w:qFormat="1"/>
+    <w:lsdException w:name="Default Paragraph Font" w:uiPriority="1"/>
+    <w:lsdException w:name="Subtitle" w:semiHidden="0" w:uiPriority="11" w:unhideWhenUsed="0" w:qFormat="1"/>
+    <w:lsdException w:name="Strong" w:semiHidden="0" w:uiPriority="22" w:unhideWhenUsed="0" w:qFormat="1"/>
+    <w:lsdException w:name="Emphasis" w:semiHidden="0" w:uiPriority="20" w:unhideWhenUsed="0" w:qFormat="1"/>
+    <w:lsdException w:name="Table Grid" w:semiHidden="0" w:uiPriority="39" w:unhideWhenUsed="0"/>
+    <w:lsdException w:name="Placeholder Text" w:unhideWhenUsed="0"/>
+    <w:lsdException w:name="No Spacing" w:semiHidden="0" w:uiPriority="1" w:unhideWhenUsed="0" w:qFormat="1"/>
+    <w:lsdException w:name="Light Shading" w:semiHidden="0" w:uiPriority="60" w:unhideWhenUsed="0"/>
+    <w:lsdException w:name="Light List" w:semiHidden="0" w:uiPriority="61" w:unhideWhenUsed="0"/>
+    <w:lsdException w:name="Light Grid" w:semiHidden="0" w:uiPriority="62" w:unhideWhenUsed="0"/>
+    <w:lsdException w:name="Medium Shading 1" w:semiHidden="0" w:uiPriority="63" w:unhideWhenUsed="0"/>
+    <w:lsdException w:name="Medium Shading 2" w:semiHidden="0" w:uiPriority="64" w:unhideWhenUsed="0"/>
+    <w:lsdException w:name="Medium List 1" w:semiHidden="0" w:uiPriority="65" w:unhideWhenUsed="0"/>
+    <w:lsdException w:name="Medium List 2" w:semiHidden="0" w:uiPriority="66" w:unhideWhenUsed="0"/>
+    <w:lsdException w:name="Medium Grid 1" w:semiHidden="0" w:uiPriority="67" w:unhideWhenUsed="0"/>
+    <w:lsdException w:name="Medium Grid 2" w:semiHidden="0" w:uiPriority="68" w:unhideWhenUsed="0"/>
+    <w:lsdException w:name="Medium Grid 3" w:semiHidden="0" w:uiPriority="69" w:unhideWhenUsed="0"/>
+    <w:lsdException w:name="Dark List" w:semiHidden="0" w:uiPriority="70" w:unhideWhenUsed="0"/>
+    <w:lsdException w:name="Colorful Shading" w:semiHidden="0" w:uiPriority="71" w:unhideWhenUsed="0"/>
+    <w:lsdException w:name="Colorful List" w:semiHidden="0" w:uiPriority="72" w:unhideWhenUsed="0"/>
+    <w:lsdException w:name="Colorful Grid" w:semiHidden="0" w:uiPriority="73" w:unhideWhenUsed="0"/>
+    <w:lsdException w:name="Light Shading Accent 1" w:semiHidden="0" w:uiPriority="60" w:unhideWhenUsed="0"/>
+    <w:lsdException w:name="Light List Accent 1" w:semiHidden="0" w:uiPriority="61" w:unhideWhenUsed="0"/>
+    <w:lsdException w:name="Light Grid Accent 1" w:semiHidden="0" w:uiPriority="62" w:unhideWhenUsed="0"/>
+    <w:lsdException w:name="Medium Shading 1 Accent 1" w:semiHidden="0" w:uiPriority="63" w:unhideWhenUsed="0"/>
+    <w:lsdException w:name="Medium Shading 2 Accent 1" w:semiHidden="0" w:uiPriority="64" w:unhideWhenUsed="0"/>
+    <w:lsdException w:name="Medium List 1 Accent 1" w:semiHidden="0" w:uiPriority="65" w:unhideWhenUsed="0"/>
+    <w:lsdException w:name="Revision" w:unhideWhenUsed="0"/>
+    <w:lsdException w:name="List Paragraph" w:semiHidden="0" w:uiPriority="34" w:unhideWhenUsed="0" w:qFormat="1"/>
+    <w:lsdException w:name="Quote" w:semiHidden="0" w:uiPriority="29" w:unhideWhenUsed="0" w:qFormat="1"/>
+    <w:lsdException w:name="Intense Quote" w:semiHidden="0" w:uiPriority="30" w:unhideWhenUsed="0" w:qFormat="1"/>
+    <w:lsdException w:name="Medium List 2 Accent 1" w:semiHidden="0" w:uiPriority="66" w:unhideWhenUsed="0"/>
+    <w:lsdException w:name="Medium Grid 1 Accent 1" w:semiHidden="0" w:uiPriority="67" w:unhideWhenUsed="0"/>
+    <w:lsdException w:name="Medium Grid 2 Accent 1" w:semiHidden="0" w:uiPriority="68" w:unhideWhenUsed="0"/>
+    <w:lsdException w:name="Medium Grid 3 Accent 1" w:semiHidden="0" w:uiPriority="69" w:unhideWhenUsed="0"/>
+    <w:lsdException w:name="Dark List Accent 1" w:semiHidden="0" w:uiPriority="70" w:unhideWhenUsed="0"/>
+    <w:lsdException w:name="Colorful Shading Accent 1" w:semiHidden="0" w:uiPriority="71" w:unhideWhenUsed="0"/>
+    <w:lsdException w:name="Colorful List Accent 1" w:semiHidden="0" w:uiPriority="72" w:unhideWhenUsed="0"/>
+    <w:lsdException w:name="Colorful Grid Accent 1" w:semiHidden="0" w:uiPriority="73" w:unhideWhenUsed="0"/>
+    <w:lsdException w:name="Light Shading Accent 2" w:semiHidden="0" w:uiPriority="60" w:unhideWhenUsed="0"/>
+    <w:lsdException w:name="Light List Accent 2" w:semiHidden="0" w:uiPriority="61" w:unhideWhenUsed="0"/>
+    <w:lsdException w:name="Light Grid Accent 2" w:semiHidden="0" w:uiPriority="62" w:unhideWhenUsed="0"/>
+    <w:lsdException w:name="Medium Shading 1 Accent 2" w:semiHidden="0" w:uiPriority="63" w:unhideWhenUsed="0"/>
+    <w:lsdException w:name="Medium Shading 2 Accent 2" w:semiHidden="0" w:uiPriority="64" w:unhideWhenUsed="0"/>
+    <w:lsdException w:name="Medium List 1 Accent 2" w:semiHidden="0" w:uiPriority="65" w:unhideWhenUsed="0"/>
+    <w:lsdException w:name="Medium List 2 Accent 2" w:semiHidden="0" w:uiPriority="66" w:unhideWhenUsed="0"/>
+    <w:lsdException w:name="Medium Grid 1 Accent 2" w:semiHidden="0" w:uiPriority="67" w:unhideWhenUsed="0"/>
+    <w:lsdException w:name="Medium Grid 2 Accent 2" w:semiHidden="0" w:uiPriority="68" w:unhideWhenUsed="0"/>
+    <w:lsdException w:name="Medium Grid 3 Accent 2" w:semiHidden="0" w:uiPriority="69" w:unhideWhenUsed="0"/>
+    <w:lsdException w:name="Dark List Accent 2" w:semiHidden="0" w:uiPriority="70" w:unhideWhenUsed="0"/>
+    <w:lsdException w:name="Colorful Shading Accent 2" w:semiHidden="0" w:uiPriority="71" w:unhideWhenUsed="0"/>
+    <w:lsdException w:name="Colorful List Accent 2" w:semiHidden="0" w:uiPriority="72" w:unhideWhenUsed="0"/>
+    <w:lsdException w:name="Colorful Grid Accent 2" w:semiHidden="0" w:uiPriority="73" w:unhideWhenUsed="0"/>
+    <w:lsdException w:name="Light Shading Accent 3" w:semiHidden="0" w:uiPriority="60" w:unhideWhenUsed="0"/>
+    <w:lsdException w:name="Light List Accent 3" w:semiHidden="0" w:uiPriority="61" w:unhideWhenUsed="0"/>
+    <w:lsdException w:name="Light Grid Accent 3" w:semiHidden="0" w:uiPriority="62" w:unhideWhenUsed="0"/>
+    <w:lsdException w:name="Medium Shading 1 Accent 3" w:semiHidden="0" w:uiPriority="63" w:unhideWhenUsed="0"/>
+    <w:lsdException w:name="Medium Shading 2 Accent 3" w:semiHidden="0" w:uiPriority="64" w:unhideWhenUsed="0"/>
+    <w:lsdException w:name="Medium List 1 Accent 3" w:semiHidden="0" w:uiPriority="65" w:unhideWhenUsed="0"/>
+    <w:lsdException w:name="Medium List 2 Accent 3" w:semiHidden="0" w:uiPriority="66" w:unhideWhenUsed="0"/>
+    <w:lsdException w:name="Medium Grid 1 Accent 3" w:semiHidden="0" w:uiPriority="67" w:unhideWhenUsed="0"/>
+    <w:lsdException w:name="Medium Grid 2 Accent 3" w:semiHidden="0" w:uiPriority="68" w:unhideWhenUsed="0"/>
+    <w:lsdException w:name="Medium Grid 3 Accent 3" w:semiHidden="0" w:uiPriority="69" w:unhideWhenUsed="0"/>
+    <w:lsdException w:name="Dark List Accent 3" w:semiHidden="0" w:uiPriority="70" w:unhideWhenUsed="0"/>
+    <w:lsdException w:name="Colorful Shading Accent 3" w:semiHidden="0" w:uiPriority="71" w:unhideWhenUsed="0"/>
+    <w:lsdException w:name="Colorful List Accent 3" w:semiHidden="0" w:uiPriority="72" w:unhideWhenUsed="0"/>
+    <w:lsdException w:name="Colorful Grid Accent 3" w:semiHidden="0" w:uiPriority="73" w:unhideWhenUsed="0"/>
+    <w:lsdException w:name="Light Shading Accent 4" w:semiHidden="0" w:uiPriority="60" w:unhideWhenUsed="0"/>
+    <w:lsdException w:name="Light List Accent 4" w:semiHidden="0" w:uiPriority="61" w:unhideWhenUsed="0"/>
+    <w:lsdException w:name="Light Grid Accent 4" w:semiHidden="0" w:uiPriority="62" w:unhideWhenUsed="0"/>
+    <w:lsdException w:name="Medium Shading 1 Accent 4" w:semiHidden="0" w:uiPriority="63" w:unhideWhenUsed="0"/>
+    <w:lsdException w:name="Medium Shading 2 Accent 4" w:semiHidden="0" w:uiPriority="64" w:unhideWhenUsed="0"/>
+    <w:lsdException w:name="Medium List 1 Accent 4" w:semiHidden="0" w:uiPriority="65" w:unhideWhenUsed="0"/>
+    <w:lsdException w:name="Medium List 2 Accent 4" w:semiHidden="0" w:uiPriority="66" w:unhideWhenUsed="0"/>
+    <w:lsdException w:name="Medium Grid 1 Accent 4" w:semiHidden="0" w:uiPriority="67" w:unhideWhenUsed="0"/>
+    <w:lsdException w:name="Medium Grid 2 Accent 4" w:semiHidden="0" w:uiPriority="68" w:unhideWhenUsed="0"/>
+    <w:lsdException w:name="Medium Grid 3 Accent 4" w:semiHidden="0" w:uiPriority="69" w:unhideWhenUsed="0"/>
+    <w:lsdException w:name="Dark List Accent 4" w:semiHidden="0" w:uiPriority="70" w:unhideWhenUsed="0"/>
+    <w:lsdException w:name="Colorful Shading Accent 4" w:semiHidden="0" w:uiPriority="71" w:unhideWhenUsed="0"/>
+    <w:lsdException w:name="Colorful List Accent 4" w:semiHidden="0" w:uiPriority="72" w:unhideWhenUsed="0"/>
+    <w:lsdException w:name="Colorful Grid Accent 4" w:semiHidden="0" w:uiPriority="73" w:unhideWhenUsed="0"/>
+    <w:lsdException w:name="Light Shading Accent 5" w:semiHidden="0" w:uiPriority="60" w:unhideWhenUsed="0"/>
+    <w:lsdException w:name="Light List Accent 5" w:semiHidden="0" w:uiPriority="61" w:unhideWhenUsed="0"/>
+    <w:lsdException w:name="Light Grid Accent 5" w:semiHidden="0" w:uiPriority="62" w:unhideWhenUsed="0"/>
+    <w:lsdException w:name="Medium Shading 1 Accent 5" w:semiHidden="0" w:uiPriority="63" w:unhideWhenUsed="0"/>
+    <w:lsdException w:name="Medium Shading 2 Accent 5" w:semiHidden="0" w:uiPriority="64" w:unhideWhenUsed="0"/>
+    <w:lsdException w:name="Medium List 1 Accent 5" w:semiHidden="0" w:uiPriority="65" w:unhideWhenUsed="0"/>
+    <w:lsdException w:name="Medium List 2 Accent 5" w:semiHidden="0" w:uiPriority="66" w:unhideWhenUsed="0"/>
+    <w:lsdException w:name="Medium Grid 1 Accent 5" w:semiHidden="0" w:uiPriority="67" w:unhideWhenUsed="0"/>
+    <w:lsdException w:name="Medium Grid 2 Accent 5" w:semiHidden="0" w:uiPriority="68" w:unhideWhenUsed="0"/>
+    <w:lsdException w:name="Medium Grid 3 Accent 5" w:semiHidden="0" w:uiPriority="69" w:unhideWhenUsed="0"/>
+    <w:lsdException w:name="Dark List Accent 5" w:semiHidden="0" w:uiPriority="70" w:unhideWhenUsed="0"/>
+    <w:lsdException w:name="Colorful Shading Accent 5" w:semiHidden="0" w:uiPriority="71" w:unhideWhenUsed="0"/>
+    <w:lsdException w:name="Colorful List Accent 5" w:semiHidden="0" w:uiPriority="72" w:unhideWhenUsed="0"/>
+    <w:lsdException w:name="Colorful Grid Accent 5" w:semiHidden="0" w:uiPriority="73" w:unhideWhenUsed="0"/>
+    <w:lsdException w:name="Light Shading Accent 6" w:semiHidden="0" w:uiPriority="60" w:unhideWhenUsed="0"/>
+    <w:lsdException w:name="Light List Accent 6" w:semiHidden="0" w:uiPriority="61" w:unhideWhenUsed="0"/>
+    <w:lsdException w:name="Light Grid Accent 6" w:semiHidden="0" w:uiPriority="62" w:unhideWhenUsed="0"/>
+    <w:lsdException w:name="Medium Shading 1 Accent 6" w:semiHidden="0" w:uiPriority="63" w:unhideWhenUsed="0"/>
+    <w:lsdException w:name="Medium Shading 2 Accent 6" w:semiHidden="0" w:uiPriority="64" w:unhideWhenUsed="0"/>
+    <w:lsdException w:name="Medium List 1 Accent 6" w:semiHidden="0" w:uiPriority="65" w:unhideWhenUsed="0"/>
+    <w:lsdException w:name="Medium List 2 Accent 6" w:semiHidden="0" w:uiPriority="66" w:unhideWhenUsed="0"/>
+    <w:lsdException w:name="Medium Grid 1 Accent 6" w:semiHidden="0" w:uiPriority="67" w:unhideWhenUsed="0"/>
+    <w:lsdException w:name="Medium Grid 2 Accent 6" w:semiHidden="0" w:uiPriority="68" w:unhideWhenUsed="0"/>
+    <w:lsdException w:name="Medium Grid 3 Accent 6" w:semiHidden="0" w:uiPriority="69" w:unhideWhenUsed="0"/>
+    <w:lsdException w:name="Dark List Accent 6" w:semiHidden="0" w:uiPriority="70" w:unhideWhenUsed="0"/>
+    <w:lsdException w:name="Colorful Shading Accent 6" w:semiHidden="0" w:uiPriority="71" w:unhideWhenUsed="0"/>
+    <w:lsdException w:name="Colorful List Accent 6" w:semiHidden="0" w:uiPriority="72" w:unhideWhenUsed="0"/>
+    <w:lsdException w:name="Colorful Grid Accent 6" w:semiHidden="0" w:uiPriority="73" w:unhideWhenUsed="0"/>
+    <w:lsdException w:name="Subtle Emphasis" w:semiHidden="0" w:uiPriority="19" w:unhideWhenUsed="0" w:qFormat="1"/>
+    <w:lsdException w:name="Intense Emphasis" w:semiHidden="0" w:uiPriority="21" w:unhideWhenUsed="0" w:qFormat="1"/>
+    <w:lsdException w:name="Subtle Reference" w:semiHidden="0" w:uiPriority="31" w:unhideWhenUsed="0" w:qFormat="1"/>
+    <w:lsdException w:name="Intense Reference" w:semiHidden="0" w:uiPriority="32" w:unhideWhenUsed="0" w:qFormat="1"/>
+    <w:lsdException w:name="Book Title" w:semiHidden="0" w:uiPriority="33" w:unhideWhenUsed="0" w:qFormat="1"/>
+    <w:lsdException w:name="Bibliography" w:uiPriority="37"/>
+    <w:lsdException w:name="TOC Heading" w:uiPriority="39" w:qFormat="1"/>
   </w:latentStyles>
   <w:style w:type="paragraph" w:default="1" w:styleId="Normalny">
     <w:name w:val="Normal"/>
@@ -3246,7 +3577,7 @@
   <a:extraClrSchemeLst/>
   <a:extLst>
     <a:ext uri="{05A4C25C-085E-4340-85A3-A5531E510DB2}">
-      <thm15:themeFamily xmlns:thm15="http://schemas.microsoft.com/office/thememl/2012/main" name="Office Theme" id="{62F939B6-93AF-4DB8-9C6B-D6C7DFDC589F}" vid="{4A3C46E8-61CC-4603-A589-7422A47A8E4A}"/>
+      <thm15:themeFamily xmlns:thm15="http://schemas.microsoft.com/office/thememl/2012/main" xmlns="" name="Office Theme" id="{62F939B6-93AF-4DB8-9C6B-D6C7DFDC589F}" vid="{4A3C46E8-61CC-4603-A589-7422A47A8E4A}"/>
     </a:ext>
   </a:extLst>
 </a:theme>

</xml_diff>